<commit_message>
the second change or comit
</commit_message>
<xml_diff>
--- a/AssignmentONE.docx
+++ b/AssignmentONE.docx
@@ -6,41 +6,291 @@
       <w:pPr>
         <w:jc w:val="both"/>
         <w:rPr>
+          <w:sz w:val="32"/>
+          <w:szCs w:val="32"/>
+        </w:rPr>
+      </w:pPr>
+      <w:r>
+        <w:rPr>
+          <w:sz w:val="32"/>
+          <w:szCs w:val="32"/>
+        </w:rPr>
+        <w:t xml:space="preserve">              </w:t>
+      </w:r>
+      <w:r>
+        <w:rPr>
+          <w:sz w:val="32"/>
+          <w:szCs w:val="32"/>
+        </w:rPr>
+        <w:t xml:space="preserve">              </w:t>
+      </w:r>
+      <w:r>
+        <w:rPr>
+          <w:noProof/>
+          <w:sz w:val="32"/>
+          <w:szCs w:val="32"/>
+        </w:rPr>
+        <w:drawing>
+          <wp:inline distT="0" distB="0" distL="0" distR="0" wp14:anchorId="224313B4" wp14:editId="02579704">
+            <wp:extent cx="2667000" cy="1943100"/>
+            <wp:effectExtent l="0" t="0" r="0" b="0"/>
+            <wp:docPr id="1" name="Picture 1"/>
+            <wp:cNvGraphicFramePr>
+              <a:graphicFrameLocks xmlns:a="http://schemas.openxmlformats.org/drawingml/2006/main" noChangeAspect="1"/>
+            </wp:cNvGraphicFramePr>
+            <a:graphic xmlns:a="http://schemas.openxmlformats.org/drawingml/2006/main">
+              <a:graphicData uri="http://schemas.openxmlformats.org/drawingml/2006/picture">
+                <pic:pic xmlns:pic="http://schemas.openxmlformats.org/drawingml/2006/picture">
+                  <pic:nvPicPr>
+                    <pic:cNvPr id="0" name="log.PNG"/>
+                    <pic:cNvPicPr/>
+                  </pic:nvPicPr>
+                  <pic:blipFill>
+                    <a:blip r:embed="rId9">
+                      <a:extLst>
+                        <a:ext uri="{28A0092B-C50C-407E-A947-70E740481C1C}">
+                          <a14:useLocalDpi xmlns:a14="http://schemas.microsoft.com/office/drawing/2010/main" val="0"/>
+                        </a:ext>
+                      </a:extLst>
+                    </a:blip>
+                    <a:stretch>
+                      <a:fillRect/>
+                    </a:stretch>
+                  </pic:blipFill>
+                  <pic:spPr>
+                    <a:xfrm>
+                      <a:off x="0" y="0"/>
+                      <a:ext cx="2667373" cy="1943372"/>
+                    </a:xfrm>
+                    <a:prstGeom prst="rect">
+                      <a:avLst/>
+                    </a:prstGeom>
+                  </pic:spPr>
+                </pic:pic>
+              </a:graphicData>
+            </a:graphic>
+          </wp:inline>
+        </w:drawing>
+      </w:r>
+    </w:p>
+    <w:p>
+      <w:pPr>
+        <w:jc w:val="both"/>
+        <w:rPr>
+          <w:sz w:val="32"/>
+          <w:szCs w:val="32"/>
+        </w:rPr>
+      </w:pPr>
+      <w:r>
+        <w:rPr>
+          <w:sz w:val="32"/>
+          <w:szCs w:val="32"/>
+        </w:rPr>
+        <w:t xml:space="preserve">                         </w:t>
+      </w:r>
+      <w:r>
+        <w:rPr>
+          <w:sz w:val="32"/>
+          <w:szCs w:val="32"/>
+        </w:rPr>
+        <w:t>ADDIS ABABA INSTITUTE OF TECHNLOGY</w:t>
+      </w:r>
+      <w:r>
+        <w:rPr>
+          <w:sz w:val="32"/>
+          <w:szCs w:val="32"/>
+        </w:rPr>
+        <w:t xml:space="preserve"> </w:t>
+      </w:r>
+    </w:p>
+    <w:p>
+      <w:pPr>
+        <w:jc w:val="both"/>
+        <w:rPr>
+          <w:sz w:val="32"/>
+          <w:szCs w:val="32"/>
+        </w:rPr>
+      </w:pPr>
+      <w:r>
+        <w:rPr>
+          <w:sz w:val="32"/>
+          <w:szCs w:val="32"/>
+        </w:rPr>
+        <w:t xml:space="preserve">      DEPARTMENT OF </w:t>
+      </w:r>
+      <w:r>
+        <w:rPr>
+          <w:sz w:val="32"/>
+          <w:szCs w:val="32"/>
+        </w:rPr>
+        <w:t xml:space="preserve">INFORMATION TECHNOLOGY AND SCIENTIFIC </w:t>
+      </w:r>
+      <w:r>
+        <w:rPr>
+          <w:sz w:val="32"/>
+          <w:szCs w:val="32"/>
+        </w:rPr>
+        <w:t xml:space="preserve">   </w:t>
+      </w:r>
+    </w:p>
+    <w:p>
+      <w:pPr>
+        <w:jc w:val="both"/>
+        <w:rPr>
+          <w:sz w:val="32"/>
+          <w:szCs w:val="32"/>
+        </w:rPr>
+      </w:pPr>
+      <w:r>
+        <w:rPr>
+          <w:sz w:val="32"/>
+          <w:szCs w:val="32"/>
+        </w:rPr>
+        <w:t xml:space="preserve">                                                COMPUTING              </w:t>
+      </w:r>
+    </w:p>
+    <w:p>
+      <w:pPr>
+        <w:jc w:val="both"/>
+        <w:rPr>
+          <w:sz w:val="32"/>
+          <w:szCs w:val="32"/>
+        </w:rPr>
+      </w:pPr>
+      <w:r>
+        <w:rPr>
+          <w:sz w:val="32"/>
+          <w:szCs w:val="32"/>
+        </w:rPr>
+        <w:t xml:space="preserve">    </w:t>
+      </w:r>
+      <w:r>
+        <w:rPr>
+          <w:sz w:val="32"/>
+          <w:szCs w:val="32"/>
+        </w:rPr>
+        <w:t xml:space="preserve">                       </w:t>
+      </w:r>
+      <w:r>
+        <w:rPr>
+          <w:sz w:val="32"/>
+          <w:szCs w:val="32"/>
+        </w:rPr>
+        <w:t xml:space="preserve">  FUNDAMENTAL OF WEB DESIGN</w:t>
+      </w:r>
+    </w:p>
+    <w:p>
+      <w:pPr>
+        <w:spacing w:after="0"/>
+        <w:jc w:val="both"/>
+        <w:rPr>
+          <w:sz w:val="32"/>
+          <w:szCs w:val="32"/>
+        </w:rPr>
+      </w:pPr>
+      <w:r>
+        <w:rPr>
+          <w:sz w:val="32"/>
+          <w:szCs w:val="32"/>
+        </w:rPr>
+        <w:t xml:space="preserve">                                    </w:t>
+      </w:r>
+      <w:r>
+        <w:rPr>
+          <w:sz w:val="32"/>
+          <w:szCs w:val="32"/>
+        </w:rPr>
+        <w:t xml:space="preserve">      </w:t>
+      </w:r>
+      <w:r>
+        <w:rPr>
+          <w:sz w:val="32"/>
+          <w:szCs w:val="32"/>
+        </w:rPr>
+        <w:t>ASSIGNMENT ON</w:t>
+      </w:r>
+    </w:p>
+    <w:p>
+      <w:pPr>
+        <w:spacing w:after="0"/>
+        <w:jc w:val="both"/>
+        <w:rPr>
+          <w:sz w:val="32"/>
+          <w:szCs w:val="32"/>
+        </w:rPr>
+      </w:pPr>
+    </w:p>
+    <w:p>
+      <w:pPr>
+        <w:spacing w:after="0"/>
+        <w:jc w:val="both"/>
+        <w:rPr>
+          <w:sz w:val="32"/>
+          <w:szCs w:val="32"/>
+        </w:rPr>
+      </w:pPr>
+    </w:p>
+    <w:p>
+      <w:pPr>
+        <w:spacing w:after="0"/>
+        <w:jc w:val="both"/>
+        <w:rPr>
+          <w:sz w:val="32"/>
+          <w:szCs w:val="32"/>
+        </w:rPr>
+      </w:pPr>
+      <w:r>
+        <w:rPr>
+          <w:sz w:val="32"/>
+          <w:szCs w:val="32"/>
+        </w:rPr>
+        <w:t xml:space="preserve">             </w:t>
+      </w:r>
+      <w:r>
+        <w:rPr>
           <w:sz w:val="28"/>
           <w:szCs w:val="28"/>
         </w:rPr>
-      </w:pPr>
-      <w:r>
+        <w:t xml:space="preserve"> PREPARED BY:</w:t>
+      </w:r>
+    </w:p>
+    <w:p>
+      <w:pPr>
+        <w:spacing w:after="0"/>
+        <w:jc w:val="both"/>
         <w:rPr>
           <w:sz w:val="28"/>
           <w:szCs w:val="28"/>
         </w:rPr>
-        <w:t xml:space="preserve">              </w:t>
-      </w:r>
+      </w:pPr>
       <w:r>
         <w:rPr>
           <w:sz w:val="28"/>
           <w:szCs w:val="28"/>
         </w:rPr>
-        <w:t xml:space="preserve">                          </w:t>
-      </w:r>
-      <w:r>
+        <w:t xml:space="preserve">  </w:t>
+      </w:r>
+    </w:p>
+    <w:p>
+      <w:pPr>
+        <w:spacing w:after="0"/>
+        <w:jc w:val="both"/>
         <w:rPr>
           <w:sz w:val="28"/>
           <w:szCs w:val="28"/>
         </w:rPr>
-        <w:t>AD</w:t>
-      </w:r>
+      </w:pPr>
       <w:r>
         <w:rPr>
           <w:sz w:val="28"/>
           <w:szCs w:val="28"/>
         </w:rPr>
-        <w:t>DIS ABABA INSTITUTE OF TECHNLOGY</w:t>
-      </w:r>
-    </w:p>
-    <w:p>
-      <w:pPr>
+        <w:t xml:space="preserve">  Name                                        ID NO</w:t>
+      </w:r>
+    </w:p>
+    <w:p>
+      <w:pPr>
+        <w:spacing w:after="0"/>
         <w:jc w:val="both"/>
         <w:rPr>
           <w:sz w:val="28"/>
@@ -52,75 +302,85 @@
           <w:sz w:val="28"/>
           <w:szCs w:val="28"/>
         </w:rPr>
-        <w:t xml:space="preserve">       </w:t>
-      </w:r>
-      <w:r>
+        <w:t>Mekides Bishaw …………..ATR/6446/1</w:t>
+      </w:r>
+    </w:p>
+    <w:p>
+      <w:pPr>
+        <w:spacing w:after="0"/>
+        <w:jc w:val="both"/>
         <w:rPr>
           <w:sz w:val="28"/>
           <w:szCs w:val="28"/>
         </w:rPr>
-        <w:t>DEPARTMENT OF INFORMATION TECHNOLOGY AND SCIENTIFIC COMPUTING</w:t>
-      </w:r>
-    </w:p>
-    <w:p>
-      <w:pPr>
-        <w:jc w:val="both"/>
+      </w:pPr>
+      <w:r>
         <w:rPr>
           <w:sz w:val="28"/>
           <w:szCs w:val="28"/>
         </w:rPr>
-      </w:pPr>
-      <w:r>
+        <w:t xml:space="preserve">                                                                                         </w:t>
+      </w:r>
+    </w:p>
+    <w:p>
+      <w:pPr>
+        <w:spacing w:after="0"/>
+        <w:jc w:val="both"/>
         <w:rPr>
           <w:sz w:val="28"/>
           <w:szCs w:val="28"/>
         </w:rPr>
-        <w:t xml:space="preserve">                                    </w:t>
-      </w:r>
-      <w:r>
+      </w:pPr>
+    </w:p>
+    <w:p>
+      <w:pPr>
+        <w:spacing w:after="0"/>
+        <w:jc w:val="both"/>
         <w:rPr>
           <w:sz w:val="28"/>
           <w:szCs w:val="28"/>
         </w:rPr>
-        <w:t xml:space="preserve">     </w:t>
-      </w:r>
-      <w:r>
+      </w:pPr>
+    </w:p>
+    <w:p>
+      <w:pPr>
+        <w:spacing w:after="0"/>
+        <w:jc w:val="both"/>
         <w:rPr>
           <w:sz w:val="28"/>
           <w:szCs w:val="28"/>
         </w:rPr>
-        <w:t>FUNDAMENTAL OF WEB DESIGN</w:t>
-      </w:r>
-    </w:p>
-    <w:p>
-      <w:pPr>
-        <w:spacing w:after="0"/>
-        <w:jc w:val="both"/>
+      </w:pPr>
+      <w:r>
         <w:rPr>
           <w:sz w:val="28"/>
           <w:szCs w:val="28"/>
         </w:rPr>
-      </w:pPr>
-      <w:r>
+        <w:t xml:space="preserve">                                         </w:t>
+      </w:r>
+    </w:p>
+    <w:p>
+      <w:pPr>
+        <w:spacing w:after="0"/>
+        <w:jc w:val="both"/>
         <w:rPr>
           <w:sz w:val="28"/>
           <w:szCs w:val="28"/>
         </w:rPr>
-        <w:t xml:space="preserve">                                    </w:t>
-      </w:r>
+      </w:pPr>
       <w:r>
         <w:rPr>
           <w:sz w:val="28"/>
           <w:szCs w:val="28"/>
         </w:rPr>
-        <w:t xml:space="preserve">               </w:t>
+        <w:t xml:space="preserve">                                       </w:t>
       </w:r>
       <w:r>
         <w:rPr>
           <w:sz w:val="28"/>
           <w:szCs w:val="28"/>
         </w:rPr>
-        <w:t>ASSIGNMENT ONE</w:t>
+        <w:t>February 27, 2020</w:t>
       </w:r>
     </w:p>
     <w:p>
@@ -132,36 +392,27 @@
           <w:szCs w:val="28"/>
         </w:rPr>
       </w:pPr>
-    </w:p>
-    <w:p>
-      <w:pPr>
-        <w:spacing w:after="0"/>
-        <w:jc w:val="both"/>
+      <w:r>
         <w:rPr>
           <w:sz w:val="28"/>
           <w:szCs w:val="28"/>
         </w:rPr>
-      </w:pPr>
-    </w:p>
-    <w:p>
-      <w:pPr>
-        <w:spacing w:after="0"/>
-        <w:jc w:val="both"/>
+        <w:t xml:space="preserve">                       </w:t>
+      </w:r>
+      <w:r>
         <w:rPr>
           <w:sz w:val="28"/>
           <w:szCs w:val="28"/>
         </w:rPr>
-      </w:pPr>
-    </w:p>
-    <w:p>
-      <w:pPr>
-        <w:spacing w:after="0"/>
-        <w:jc w:val="both"/>
+        <w:t xml:space="preserve">                    </w:t>
+      </w:r>
+      <w:r>
         <w:rPr>
           <w:sz w:val="28"/>
           <w:szCs w:val="28"/>
         </w:rPr>
-      </w:pPr>
+        <w:t>ADDIS ABABA</w:t>
+      </w:r>
     </w:p>
     <w:p>
       <w:pPr>
@@ -172,13 +423,16 @@
           <w:szCs w:val="28"/>
         </w:rPr>
       </w:pPr>
-      <w:r>
+    </w:p>
+    <w:p>
+      <w:pPr>
+        <w:spacing w:after="0"/>
+        <w:jc w:val="both"/>
         <w:rPr>
           <w:sz w:val="28"/>
           <w:szCs w:val="28"/>
         </w:rPr>
-        <w:t xml:space="preserve">  </w:t>
-      </w:r>
+      </w:pPr>
     </w:p>
     <w:p>
       <w:pPr>
@@ -189,40 +443,40 @@
           <w:szCs w:val="28"/>
         </w:rPr>
       </w:pPr>
-    </w:p>
-    <w:p>
-      <w:pPr>
-        <w:spacing w:after="0"/>
-        <w:jc w:val="both"/>
+      <w:r>
         <w:rPr>
           <w:sz w:val="28"/>
           <w:szCs w:val="28"/>
         </w:rPr>
-      </w:pPr>
-      <w:r>
+        <w:t xml:space="preserve">                                                                                       Submitted to: Mr. Fitsum Alemu</w:t>
+      </w:r>
+    </w:p>
+    <w:p>
+      <w:pPr>
+        <w:spacing w:after="0"/>
+        <w:jc w:val="both"/>
         <w:rPr>
           <w:sz w:val="28"/>
           <w:szCs w:val="28"/>
         </w:rPr>
-        <w:t xml:space="preserve">                            PREPARED BY:</w:t>
-      </w:r>
-    </w:p>
-    <w:p>
-      <w:pPr>
-        <w:spacing w:after="0"/>
-        <w:jc w:val="both"/>
+      </w:pPr>
+      <w:r>
         <w:rPr>
           <w:sz w:val="28"/>
           <w:szCs w:val="28"/>
         </w:rPr>
-      </w:pPr>
-      <w:r>
+        <w:t xml:space="preserve">                                                                                       </w:t>
+      </w:r>
+    </w:p>
+    <w:p>
+      <w:pPr>
+        <w:spacing w:after="0"/>
+        <w:jc w:val="both"/>
         <w:rPr>
           <w:sz w:val="28"/>
           <w:szCs w:val="28"/>
         </w:rPr>
-        <w:t xml:space="preserve">  </w:t>
-      </w:r>
+      </w:pPr>
     </w:p>
     <w:p>
       <w:pPr>
@@ -233,235 +487,23 @@
           <w:szCs w:val="28"/>
         </w:rPr>
       </w:pPr>
-      <w:r>
+    </w:p>
+    <w:p>
+      <w:pPr>
+        <w:spacing w:after="0" w:line="240" w:lineRule="auto"/>
+        <w:jc w:val="both"/>
         <w:rPr>
           <w:sz w:val="28"/>
           <w:szCs w:val="28"/>
         </w:rPr>
-        <w:t xml:space="preserve">  Name                                        ID NO</w:t>
-      </w:r>
-    </w:p>
-    <w:p>
-      <w:pPr>
-        <w:spacing w:after="0"/>
-        <w:jc w:val="both"/>
+      </w:pPr>
+      <w:r>
         <w:rPr>
           <w:sz w:val="28"/>
           <w:szCs w:val="28"/>
         </w:rPr>
-      </w:pPr>
-      <w:r>
-        <w:rPr>
-          <w:sz w:val="28"/>
-          <w:szCs w:val="28"/>
-        </w:rPr>
-        <w:t>Mekides Bishaw …………..ATR/6446/11</w:t>
-      </w:r>
-    </w:p>
-    <w:p>
-      <w:pPr>
-        <w:spacing w:after="0"/>
-        <w:jc w:val="both"/>
-        <w:rPr>
-          <w:sz w:val="28"/>
-          <w:szCs w:val="28"/>
-        </w:rPr>
-      </w:pPr>
-    </w:p>
-    <w:p>
-      <w:pPr>
-        <w:spacing w:after="0"/>
-        <w:jc w:val="both"/>
-        <w:rPr>
-          <w:sz w:val="28"/>
-          <w:szCs w:val="28"/>
-        </w:rPr>
-      </w:pPr>
-    </w:p>
-    <w:p>
-      <w:pPr>
-        <w:spacing w:after="0"/>
-        <w:jc w:val="both"/>
-        <w:rPr>
-          <w:sz w:val="28"/>
-          <w:szCs w:val="28"/>
-        </w:rPr>
-      </w:pPr>
-    </w:p>
-    <w:p>
-      <w:pPr>
-        <w:spacing w:after="0"/>
-        <w:jc w:val="both"/>
-        <w:rPr>
-          <w:sz w:val="28"/>
-          <w:szCs w:val="28"/>
-        </w:rPr>
-      </w:pPr>
-    </w:p>
-    <w:p>
-      <w:pPr>
-        <w:spacing w:after="0"/>
-        <w:jc w:val="both"/>
-        <w:rPr>
-          <w:sz w:val="28"/>
-          <w:szCs w:val="28"/>
-        </w:rPr>
-      </w:pPr>
-      <w:r>
-        <w:rPr>
-          <w:sz w:val="28"/>
-          <w:szCs w:val="28"/>
-        </w:rPr>
-        <w:t xml:space="preserve">                    </w:t>
-      </w:r>
-    </w:p>
-    <w:p>
-      <w:pPr>
-        <w:spacing w:after="0"/>
-        <w:jc w:val="both"/>
-        <w:rPr>
-          <w:sz w:val="28"/>
-          <w:szCs w:val="28"/>
-        </w:rPr>
-      </w:pPr>
-    </w:p>
-    <w:p>
-      <w:pPr>
-        <w:spacing w:after="0"/>
-        <w:jc w:val="both"/>
-        <w:rPr>
-          <w:sz w:val="28"/>
-          <w:szCs w:val="28"/>
-        </w:rPr>
-      </w:pPr>
-      <w:r>
-        <w:rPr>
-          <w:sz w:val="28"/>
-          <w:szCs w:val="28"/>
-        </w:rPr>
-        <w:t xml:space="preserve">                                                                                         Submitted to: Mr. Fitsum Alemu</w:t>
-      </w:r>
-    </w:p>
-    <w:p>
-      <w:pPr>
-        <w:spacing w:after="0"/>
-        <w:jc w:val="both"/>
-        <w:rPr>
-          <w:sz w:val="28"/>
-          <w:szCs w:val="28"/>
-        </w:rPr>
-      </w:pPr>
-    </w:p>
-    <w:p>
-      <w:pPr>
-        <w:spacing w:after="0"/>
-        <w:jc w:val="both"/>
-        <w:rPr>
-          <w:sz w:val="28"/>
-          <w:szCs w:val="28"/>
-        </w:rPr>
-      </w:pPr>
-    </w:p>
-    <w:p>
-      <w:pPr>
-        <w:spacing w:after="0"/>
-        <w:jc w:val="both"/>
-        <w:rPr>
-          <w:sz w:val="28"/>
-          <w:szCs w:val="28"/>
-        </w:rPr>
-      </w:pPr>
-      <w:r>
-        <w:rPr>
-          <w:sz w:val="28"/>
-          <w:szCs w:val="28"/>
-        </w:rPr>
-        <w:t xml:space="preserve">                                         February 27, 2020</w:t>
-      </w:r>
-    </w:p>
-    <w:p>
-      <w:pPr>
-        <w:spacing w:after="0"/>
-        <w:jc w:val="both"/>
-        <w:rPr>
-          <w:sz w:val="28"/>
-          <w:szCs w:val="28"/>
-        </w:rPr>
-      </w:pPr>
-      <w:r>
-        <w:rPr>
-          <w:sz w:val="28"/>
-          <w:szCs w:val="28"/>
-        </w:rPr>
-        <w:t xml:space="preserve">                             </w:t>
-      </w:r>
-    </w:p>
-    <w:p>
-      <w:pPr>
-        <w:spacing w:after="0"/>
-        <w:jc w:val="both"/>
-        <w:rPr>
-          <w:sz w:val="28"/>
-          <w:szCs w:val="28"/>
-        </w:rPr>
-      </w:pPr>
-      <w:r>
-        <w:rPr>
-          <w:sz w:val="28"/>
-          <w:szCs w:val="28"/>
-        </w:rPr>
-        <w:t xml:space="preserve">                                                  ADDIS ABABA</w:t>
-      </w:r>
-    </w:p>
-    <w:p>
-      <w:pPr>
-        <w:spacing w:after="0"/>
-        <w:jc w:val="both"/>
-        <w:rPr>
-          <w:sz w:val="28"/>
-          <w:szCs w:val="28"/>
-        </w:rPr>
-      </w:pPr>
-    </w:p>
-    <w:p>
-      <w:pPr>
-        <w:spacing w:after="0"/>
-        <w:jc w:val="both"/>
-        <w:rPr>
-          <w:sz w:val="28"/>
-          <w:szCs w:val="28"/>
-        </w:rPr>
-      </w:pPr>
-    </w:p>
-    <w:p>
-      <w:pPr>
-        <w:spacing w:after="0"/>
-        <w:jc w:val="both"/>
-        <w:rPr>
-          <w:sz w:val="28"/>
-          <w:szCs w:val="28"/>
-        </w:rPr>
-      </w:pPr>
-    </w:p>
-    <w:p>
-      <w:pPr>
-        <w:spacing w:after="0"/>
-        <w:jc w:val="both"/>
-        <w:rPr>
-          <w:sz w:val="28"/>
-          <w:szCs w:val="28"/>
-        </w:rPr>
-      </w:pPr>
-    </w:p>
-    <w:p>
-      <w:pPr>
-        <w:spacing w:after="0"/>
-        <w:jc w:val="both"/>
-        <w:rPr>
-          <w:sz w:val="28"/>
-          <w:szCs w:val="28"/>
-        </w:rPr>
-      </w:pPr>
+        <w:br w:type="page"/>
+      </w:r>
     </w:p>
     <w:p>
       <w:pPr>
@@ -1352,17 +1394,8 @@
           <w:szCs w:val="24"/>
         </w:rPr>
         <w:lastRenderedPageBreak/>
-        <w:t xml:space="preserve">There are around 12 types of website. </w:t>
-      </w:r>
-      <w:proofErr w:type="gramStart"/>
-      <w:r>
-        <w:rPr>
-          <w:sz w:val="24"/>
-          <w:szCs w:val="24"/>
-        </w:rPr>
-        <w:t>Namely portal, news, informational, business, blog, wiki, online social network, educational, entertainment, advocacy, web application and personal.</w:t>
-      </w:r>
-      <w:proofErr w:type="gramEnd"/>
+        <w:t>There are around 12 types of website. Namely portal, news, informational, business, blog, wiki, online social network, educational, entertainment, advocacy, web application and personal.</w:t>
+      </w:r>
     </w:p>
     <w:p>
       <w:pPr>
@@ -1481,7 +1514,7 @@
         </w:rPr>
         <w:t xml:space="preserve">E.g. </w:t>
       </w:r>
-      <w:hyperlink r:id="rId6" w:history="1">
+      <w:hyperlink r:id="rId10" w:history="1">
         <w:r>
           <w:rPr>
             <w:rStyle w:val="Hyperlink"/>
@@ -1509,7 +1542,7 @@
         </w:rPr>
         <w:t xml:space="preserve">      </w:t>
       </w:r>
-      <w:hyperlink r:id="rId7" w:history="1">
+      <w:hyperlink r:id="rId11" w:history="1">
         <w:r>
           <w:rPr>
             <w:rStyle w:val="Hyperlink"/>
@@ -1537,7 +1570,7 @@
         </w:rPr>
         <w:t xml:space="preserve">      </w:t>
       </w:r>
-      <w:hyperlink r:id="rId8" w:history="1">
+      <w:hyperlink r:id="rId12" w:history="1">
         <w:r>
           <w:rPr>
             <w:rStyle w:val="Hyperlink"/>
@@ -1565,7 +1598,7 @@
         </w:rPr>
         <w:t xml:space="preserve">      </w:t>
       </w:r>
-      <w:hyperlink r:id="rId9" w:history="1">
+      <w:hyperlink r:id="rId13" w:history="1">
         <w:r>
           <w:rPr>
             <w:rStyle w:val="Hyperlink"/>
@@ -1600,7 +1633,7 @@
         </w:rPr>
         <w:t xml:space="preserve">     </w:t>
       </w:r>
-      <w:hyperlink r:id="rId10" w:history="1">
+      <w:hyperlink r:id="rId14" w:history="1">
         <w:r>
           <w:rPr>
             <w:rStyle w:val="Hyperlink"/>
@@ -1847,7 +1880,7 @@
         </w:rPr>
         <w:t xml:space="preserve">  </w:t>
       </w:r>
-      <w:hyperlink r:id="rId11" w:history="1">
+      <w:hyperlink r:id="rId15" w:history="1">
         <w:r>
           <w:rPr>
             <w:rStyle w:val="Hyperlink"/>
@@ -1876,7 +1909,7 @@
         <w:lastRenderedPageBreak/>
         <w:t xml:space="preserve">       http://</w:t>
       </w:r>
-      <w:hyperlink r:id="rId12" w:history="1">
+      <w:hyperlink r:id="rId16" w:history="1">
         <w:r>
           <w:rPr>
             <w:rStyle w:val="Hyperlink"/>
@@ -1911,7 +1944,7 @@
         </w:rPr>
         <w:t xml:space="preserve">       </w:t>
       </w:r>
-      <w:hyperlink r:id="rId13" w:history="1">
+      <w:hyperlink r:id="rId17" w:history="1">
         <w:r>
           <w:rPr>
             <w:rStyle w:val="Hyperlink"/>
@@ -1946,7 +1979,7 @@
         </w:rPr>
         <w:t xml:space="preserve">       </w:t>
       </w:r>
-      <w:hyperlink r:id="rId14" w:history="1">
+      <w:hyperlink r:id="rId18" w:history="1">
         <w:r>
           <w:rPr>
             <w:rStyle w:val="Hyperlink"/>
@@ -1974,7 +2007,7 @@
         </w:rPr>
         <w:t xml:space="preserve">       </w:t>
       </w:r>
-      <w:hyperlink r:id="rId15" w:history="1">
+      <w:hyperlink r:id="rId19" w:history="1">
         <w:r>
           <w:rPr>
             <w:rStyle w:val="Hyperlink"/>
@@ -2232,7 +2265,7 @@
           <w:szCs w:val="24"/>
         </w:rPr>
       </w:pPr>
-      <w:hyperlink r:id="rId16" w:history="1">
+      <w:hyperlink r:id="rId20" w:history="1">
         <w:r>
           <w:rPr>
             <w:rStyle w:val="Hyperlink"/>
@@ -2260,7 +2293,7 @@
         </w:rPr>
         <w:t xml:space="preserve"> </w:t>
       </w:r>
-      <w:hyperlink r:id="rId17" w:history="1">
+      <w:hyperlink r:id="rId21" w:history="1">
         <w:r>
           <w:rPr>
             <w:rStyle w:val="Hyperlink"/>
@@ -2281,7 +2314,7 @@
           <w:szCs w:val="24"/>
         </w:rPr>
       </w:pPr>
-      <w:hyperlink r:id="rId18" w:history="1">
+      <w:hyperlink r:id="rId22" w:history="1">
         <w:r>
           <w:rPr>
             <w:rStyle w:val="Hyperlink"/>
@@ -2348,7 +2381,7 @@
         </w:rPr>
         <w:t xml:space="preserve">E.g. </w:t>
       </w:r>
-      <w:hyperlink r:id="rId19" w:history="1">
+      <w:hyperlink r:id="rId23" w:history="1">
         <w:r>
           <w:rPr>
             <w:rStyle w:val="Hyperlink"/>
@@ -2426,7 +2459,7 @@
         </w:rPr>
         <w:t xml:space="preserve">E.g. </w:t>
       </w:r>
-      <w:hyperlink r:id="rId20" w:history="1">
+      <w:hyperlink r:id="rId24" w:history="1">
         <w:r>
           <w:rPr>
             <w:rStyle w:val="Hyperlink"/>
@@ -2483,6 +2516,8 @@
           <w:szCs w:val="24"/>
         </w:rPr>
       </w:pPr>
+      <w:bookmarkStart w:id="0" w:name="_GoBack"/>
+      <w:bookmarkEnd w:id="0"/>
       <w:r>
         <w:rPr>
           <w:sz w:val="24"/>
@@ -2506,17 +2541,8 @@
           <w:sz w:val="24"/>
           <w:szCs w:val="24"/>
         </w:rPr>
-        <w:t xml:space="preserve">An educational website offers exciting avenues, stimulating teaching and formal and informal learning. In this type of web people can practice different skill like how to cook </w:t>
-      </w:r>
-      <w:proofErr w:type="gramStart"/>
-      <w:r>
-        <w:rPr>
-          <w:sz w:val="24"/>
-          <w:szCs w:val="24"/>
-        </w:rPr>
-        <w:t>meal.</w:t>
-      </w:r>
-      <w:proofErr w:type="gramEnd"/>
+        <w:t>An educational website offers exciting avenues, stimulating teaching and formal and informal learning. In this type of web people can practice different skill like how to cook meal.</w:t>
+      </w:r>
     </w:p>
     <w:p>
       <w:pPr>
@@ -2533,17 +2559,8 @@
           <w:sz w:val="24"/>
           <w:szCs w:val="24"/>
         </w:rPr>
-        <w:t xml:space="preserve">E.g. </w:t>
-      </w:r>
-      <w:proofErr w:type="spellStart"/>
-      <w:r>
-        <w:rPr>
-          <w:sz w:val="24"/>
-          <w:szCs w:val="24"/>
-        </w:rPr>
-        <w:t>wikiHow</w:t>
-      </w:r>
-      <w:proofErr w:type="spellEnd"/>
+        <w:t>E.g. wikiHow</w:t>
+      </w:r>
     </w:p>
     <w:p>
       <w:pPr>
@@ -2628,7 +2645,7 @@
         </w:rPr>
         <w:t xml:space="preserve">E.g. </w:t>
       </w:r>
-      <w:hyperlink r:id="rId21" w:history="1">
+      <w:hyperlink r:id="rId25" w:history="1">
         <w:r>
           <w:rPr>
             <w:rStyle w:val="Hyperlink"/>
@@ -2717,7 +2734,7 @@
         </w:rPr>
         <w:t xml:space="preserve">E.g. </w:t>
       </w:r>
-      <w:hyperlink r:id="rId22" w:history="1">
+      <w:hyperlink r:id="rId26" w:history="1">
         <w:r>
           <w:rPr>
             <w:rStyle w:val="Hyperlink"/>
@@ -2837,28 +2854,6 @@
     <w:p>
       <w:pPr>
         <w:pStyle w:val="ListParagraph"/>
-        <w:ind w:left="1440"/>
-        <w:jc w:val="both"/>
-        <w:rPr>
-          <w:sz w:val="24"/>
-          <w:szCs w:val="24"/>
-        </w:rPr>
-      </w:pPr>
-    </w:p>
-    <w:p>
-      <w:pPr>
-        <w:pStyle w:val="ListParagraph"/>
-        <w:ind w:left="1440"/>
-        <w:jc w:val="both"/>
-        <w:rPr>
-          <w:sz w:val="24"/>
-          <w:szCs w:val="24"/>
-        </w:rPr>
-      </w:pPr>
-    </w:p>
-    <w:p>
-      <w:pPr>
-        <w:pStyle w:val="ListParagraph"/>
         <w:numPr>
           <w:ilvl w:val="0"/>
           <w:numId w:val="4"/>
@@ -2892,23 +2887,7 @@
           <w:sz w:val="24"/>
           <w:szCs w:val="24"/>
         </w:rPr>
-        <w:t xml:space="preserve">A family often not associated with any organization or private individual can maintain a personal site or a single web page. </w:t>
-      </w:r>
-      <w:proofErr w:type="gramStart"/>
-      <w:r>
-        <w:rPr>
-          <w:sz w:val="24"/>
-          <w:szCs w:val="24"/>
-        </w:rPr>
-        <w:t>People to publish personal web pages for a variety of reasons.</w:t>
-      </w:r>
-      <w:proofErr w:type="gramEnd"/>
-      <w:r>
-        <w:rPr>
-          <w:sz w:val="24"/>
-          <w:szCs w:val="24"/>
-        </w:rPr>
-        <w:t xml:space="preserve"> Some are job hunting. Others simply want to share life experiences with the world.</w:t>
+        <w:t>A family often not associated with any organization or private individual can maintain a personal site or a single web page. People to publish personal web pages for a variety of reasons. Some are job hunting. Others simply want to share life experiences with the world.</w:t>
       </w:r>
     </w:p>
     <w:p>
@@ -2941,6 +2920,15 @@
         <w:rPr>
           <w:sz w:val="24"/>
           <w:szCs w:val="24"/>
+        </w:rPr>
+      </w:pPr>
+    </w:p>
+    <w:p>
+      <w:pPr>
+        <w:jc w:val="both"/>
+        <w:rPr>
+          <w:sz w:val="28"/>
+          <w:szCs w:val="28"/>
         </w:rPr>
       </w:pPr>
     </w:p>
@@ -2976,6 +2964,13 @@
           <w:szCs w:val="24"/>
         </w:rPr>
       </w:pPr>
+      <w:r>
+        <w:rPr>
+          <w:sz w:val="24"/>
+          <w:szCs w:val="24"/>
+        </w:rPr>
+        <w:t>This is the era of e-marketing. Marketing is one of the ways to reach the likely customers. In this digital world most of the business houses have their own websites. Only creating website is not enough as there are thousands of websites already exist. For websites to help in business they should reach to netizens. One of the most popular ways to reach the netizens is through search engines. Only creating and hosting the website is not sufficient but it should be search engine optimized. Search Engine Optimization (SEO) is the technique which can help the websites by increasing number of visitors to it, increasing browsing time of each visitor and high ranking placement in the search result of search engines. This ranking by search engine is based on what is highly relevant to user search keywords. Once the website appears on the first page of the search engine result page then it will be automatically visited by most of the users.</w:t>
+      </w:r>
     </w:p>
     <w:p>
       <w:pPr>
@@ -2998,6 +2993,1668 @@
     <w:p>
       <w:pPr>
         <w:pStyle w:val="ListParagraph"/>
+        <w:ind w:left="1080"/>
+        <w:jc w:val="both"/>
+        <w:rPr>
+          <w:sz w:val="24"/>
+          <w:szCs w:val="24"/>
+        </w:rPr>
+      </w:pPr>
+      <w:r>
+        <w:rPr>
+          <w:sz w:val="24"/>
+          <w:szCs w:val="24"/>
+        </w:rPr>
+        <w:t>And based on the following criteria websites can be evaluated.</w:t>
+      </w:r>
+    </w:p>
+    <w:p>
+      <w:pPr>
+        <w:pStyle w:val="ListParagraph"/>
+        <w:numPr>
+          <w:ilvl w:val="0"/>
+          <w:numId w:val="8"/>
+        </w:numPr>
+        <w:jc w:val="both"/>
+        <w:rPr>
+          <w:sz w:val="24"/>
+          <w:szCs w:val="24"/>
+        </w:rPr>
+      </w:pPr>
+      <w:r>
+        <w:rPr>
+          <w:sz w:val="24"/>
+          <w:szCs w:val="24"/>
+        </w:rPr>
+        <w:t>Accessibility</w:t>
+      </w:r>
+    </w:p>
+    <w:p>
+      <w:pPr>
+        <w:pStyle w:val="ListParagraph"/>
+        <w:ind w:left="1800"/>
+        <w:jc w:val="both"/>
+        <w:rPr>
+          <w:sz w:val="24"/>
+          <w:szCs w:val="24"/>
+        </w:rPr>
+      </w:pPr>
+      <w:r>
+        <w:rPr>
+          <w:sz w:val="24"/>
+          <w:szCs w:val="24"/>
+        </w:rPr>
+        <w:t xml:space="preserve">This refers to quick and easy approach to the website. </w:t>
+      </w:r>
+      <w:r>
+        <w:rPr>
+          <w:sz w:val="24"/>
+          <w:szCs w:val="24"/>
+        </w:rPr>
+        <w:t>From user point of view websites should have simple and good interface, should have very less downloading time, page weight, there should not be many redirecting links etc. other factor like making website content should interesting and relevant also play an important role. From search engine point of view, increasing its visibility to search engines by increasing its rank.</w:t>
+      </w:r>
+      <w:r>
+        <w:rPr>
+          <w:sz w:val="24"/>
+          <w:szCs w:val="24"/>
+        </w:rPr>
+        <w:t xml:space="preserve"> Users are happy with the websites where web pages download quickly. There are lots of efforts spend by the web designers to speed up the download time of a web page. This is an important attribute in website popularization as users are turned off by slow-loading pages</w:t>
+      </w:r>
+    </w:p>
+    <w:p>
+      <w:pPr>
+        <w:pStyle w:val="ListParagraph"/>
+        <w:ind w:left="1800"/>
+        <w:jc w:val="both"/>
+        <w:rPr>
+          <w:sz w:val="24"/>
+          <w:szCs w:val="24"/>
+        </w:rPr>
+      </w:pPr>
+    </w:p>
+    <w:p>
+      <w:pPr>
+        <w:pStyle w:val="ListParagraph"/>
+        <w:numPr>
+          <w:ilvl w:val="0"/>
+          <w:numId w:val="8"/>
+        </w:numPr>
+        <w:jc w:val="both"/>
+        <w:rPr>
+          <w:sz w:val="24"/>
+          <w:szCs w:val="24"/>
+        </w:rPr>
+      </w:pPr>
+      <w:r>
+        <w:rPr>
+          <w:sz w:val="24"/>
+          <w:szCs w:val="24"/>
+        </w:rPr>
+        <w:t>Design</w:t>
+      </w:r>
+    </w:p>
+    <w:p>
+      <w:pPr>
+        <w:pStyle w:val="ListParagraph"/>
+        <w:ind w:left="1800"/>
+        <w:jc w:val="both"/>
+        <w:rPr>
+          <w:sz w:val="24"/>
+          <w:szCs w:val="24"/>
+        </w:rPr>
+      </w:pPr>
+      <w:r>
+        <w:rPr>
+          <w:sz w:val="24"/>
+          <w:szCs w:val="24"/>
+        </w:rPr>
+        <w:t>Web designing techniques are flourishing the market nowadays, Started from simple HTML static pages to CSS and Scripts and many more. Mobile internet access has increased so there is need for web design that can change depending on the device accessing the website. Website structure should be adjustable and should give good resolution even when used on cell phones or tablets.  This type of web designing is called responsive design. Responsive sites are more popular as easily available to the users through the cell phones. Users need the webpage's which easily navigable on their PC,s, smart phones or tablets if a webpage does not have good access or it not visible properly then user will nav</w:t>
+      </w:r>
+      <w:r>
+        <w:rPr>
+          <w:sz w:val="24"/>
+          <w:szCs w:val="24"/>
+        </w:rPr>
+        <w:t xml:space="preserve">igate away from such webpage's, </w:t>
+      </w:r>
+      <w:r>
+        <w:rPr>
+          <w:sz w:val="24"/>
+          <w:szCs w:val="24"/>
+        </w:rPr>
+        <w:t xml:space="preserve">So its </w:t>
+      </w:r>
+      <w:r>
+        <w:rPr>
+          <w:sz w:val="24"/>
+          <w:szCs w:val="24"/>
+        </w:rPr>
+        <w:lastRenderedPageBreak/>
+        <w:t xml:space="preserve">need of time for business websites to be responsive. Due to the adaptability of responsive web design there is no need to create separate websites for cell phones which automatically increases the SEO of the website. As developing a separate website for different devices will have different URL's. Here there is only one website with different UR's thus decreasing the SEO of the website as search engine rank will be different for different URL's thus the ranking of the website will be decreased. Other factors may be use of CSS, embedded scripts, </w:t>
+      </w:r>
+      <w:r>
+        <w:rPr>
+          <w:sz w:val="24"/>
+          <w:szCs w:val="24"/>
+        </w:rPr>
+        <w:t>Meta</w:t>
+      </w:r>
+      <w:r>
+        <w:rPr>
+          <w:sz w:val="24"/>
+          <w:szCs w:val="24"/>
+        </w:rPr>
+        <w:t xml:space="preserve"> tags etc. It’s a need of business owners to have their websites with good usability, appearance and ranking so SEO and web designing has to go together.  </w:t>
+      </w:r>
+    </w:p>
+    <w:p>
+      <w:pPr>
+        <w:pStyle w:val="ListParagraph"/>
+        <w:ind w:left="1800"/>
+        <w:jc w:val="both"/>
+        <w:rPr>
+          <w:sz w:val="24"/>
+          <w:szCs w:val="24"/>
+        </w:rPr>
+      </w:pPr>
+    </w:p>
+    <w:p>
+      <w:pPr>
+        <w:pStyle w:val="ListParagraph"/>
+        <w:numPr>
+          <w:ilvl w:val="0"/>
+          <w:numId w:val="8"/>
+        </w:numPr>
+        <w:jc w:val="both"/>
+        <w:rPr>
+          <w:sz w:val="24"/>
+          <w:szCs w:val="24"/>
+        </w:rPr>
+      </w:pPr>
+      <w:r>
+        <w:rPr>
+          <w:sz w:val="24"/>
+          <w:szCs w:val="24"/>
+        </w:rPr>
+        <w:t>Texts</w:t>
+      </w:r>
+    </w:p>
+    <w:p>
+      <w:pPr>
+        <w:pStyle w:val="ListParagraph"/>
+        <w:ind w:left="1800"/>
+        <w:jc w:val="both"/>
+        <w:rPr>
+          <w:sz w:val="24"/>
+          <w:szCs w:val="24"/>
+        </w:rPr>
+      </w:pPr>
+      <w:r>
+        <w:rPr>
+          <w:sz w:val="24"/>
+          <w:szCs w:val="24"/>
+        </w:rPr>
+        <w:t xml:space="preserve">A web page should have good and informative text on it. From user point of view web page should not be loaded with </w:t>
+      </w:r>
+      <w:proofErr w:type="gramStart"/>
+      <w:r>
+        <w:rPr>
+          <w:sz w:val="24"/>
+          <w:szCs w:val="24"/>
+        </w:rPr>
+        <w:t>text ,</w:t>
+      </w:r>
+      <w:proofErr w:type="gramEnd"/>
+      <w:r>
+        <w:rPr>
+          <w:sz w:val="24"/>
+          <w:szCs w:val="24"/>
+        </w:rPr>
+        <w:t xml:space="preserve"> keywords can be highlighted, should provide easy navigation, hyperlinks, title tags, anchor text etc. Anchor text is the tools to name the links with some attractive and short label. Usually all the links have a URL address attached to it which one may not want to read and click, using anchor text these links can be given a short and informative name which describes the link. Thus making it user friendly as user will be interested in clicking anchor text rather than URL text.</w:t>
+      </w:r>
+    </w:p>
+    <w:p>
+      <w:pPr>
+        <w:pStyle w:val="ListParagraph"/>
+        <w:ind w:left="1800"/>
+        <w:jc w:val="both"/>
+        <w:rPr>
+          <w:sz w:val="24"/>
+          <w:szCs w:val="24"/>
+        </w:rPr>
+      </w:pPr>
+      <w:r>
+        <w:rPr>
+          <w:sz w:val="24"/>
+          <w:szCs w:val="24"/>
+        </w:rPr>
+        <w:t>Text to code ratio is the ratio of front end text appearing on the web page to the html code behind the page. Text on the page represents its content. This content should be informative as there are content based searches carried out by some search engines like Google panda. There ranking is content based. Another advantage of good text to code ratio is it increases the loading speed of page as code is small. Users are happy with the speed and also it is considered by search engines in ranking the webpage. More plain text provides search engines easy way to crawl and index the website.</w:t>
+      </w:r>
+    </w:p>
+    <w:p>
+      <w:pPr>
+        <w:pStyle w:val="ListParagraph"/>
+        <w:ind w:left="1800"/>
+        <w:jc w:val="both"/>
+        <w:rPr>
+          <w:sz w:val="24"/>
+          <w:szCs w:val="24"/>
+        </w:rPr>
+      </w:pPr>
+    </w:p>
+    <w:p>
+      <w:pPr>
+        <w:pStyle w:val="ListParagraph"/>
+        <w:numPr>
+          <w:ilvl w:val="0"/>
+          <w:numId w:val="8"/>
+        </w:numPr>
+        <w:jc w:val="both"/>
+        <w:rPr>
+          <w:sz w:val="24"/>
+          <w:szCs w:val="24"/>
+        </w:rPr>
+      </w:pPr>
+      <w:r>
+        <w:rPr>
+          <w:sz w:val="24"/>
+          <w:szCs w:val="24"/>
+        </w:rPr>
+        <w:t>Multimedia</w:t>
+      </w:r>
+    </w:p>
+    <w:p>
+      <w:pPr>
+        <w:pStyle w:val="ListParagraph"/>
+        <w:ind w:left="1800"/>
+        <w:jc w:val="both"/>
+        <w:rPr>
+          <w:sz w:val="24"/>
+          <w:szCs w:val="24"/>
+        </w:rPr>
+      </w:pPr>
+      <w:r>
+        <w:rPr>
+          <w:sz w:val="24"/>
+          <w:szCs w:val="24"/>
+        </w:rPr>
+        <w:t>It is all about pictures, animations, sound files, video's etc. on a web page. Multimedia plays an important role in delivering the information in easy way and also provides easy access to physically challenge. To make multimedia SEO friendly sounds difficult as till now everything was concerned with text. But it’s very easy as text associated with the multimedia in the form of filenames, tags, captions etc. In short text surrounding the multimedia can be made SEO friendly to increase the page rank</w:t>
+      </w:r>
+      <w:r>
+        <w:rPr>
+          <w:sz w:val="24"/>
+          <w:szCs w:val="24"/>
+        </w:rPr>
+        <w:t>.</w:t>
+      </w:r>
+    </w:p>
+    <w:p>
+      <w:pPr>
+        <w:pStyle w:val="ListParagraph"/>
+        <w:ind w:left="1800"/>
+        <w:jc w:val="both"/>
+        <w:rPr>
+          <w:sz w:val="24"/>
+          <w:szCs w:val="24"/>
+        </w:rPr>
+      </w:pPr>
+    </w:p>
+    <w:p>
+      <w:pPr>
+        <w:pStyle w:val="ListParagraph"/>
+        <w:numPr>
+          <w:ilvl w:val="0"/>
+          <w:numId w:val="8"/>
+        </w:numPr>
+        <w:jc w:val="both"/>
+        <w:rPr>
+          <w:sz w:val="24"/>
+          <w:szCs w:val="24"/>
+        </w:rPr>
+      </w:pPr>
+      <w:r>
+        <w:rPr>
+          <w:sz w:val="24"/>
+          <w:szCs w:val="24"/>
+        </w:rPr>
+        <w:lastRenderedPageBreak/>
+        <w:t>Networking</w:t>
+      </w:r>
+    </w:p>
+    <w:p>
+      <w:pPr>
+        <w:pStyle w:val="ListParagraph"/>
+        <w:ind w:left="1800"/>
+        <w:jc w:val="both"/>
+        <w:rPr>
+          <w:sz w:val="24"/>
+          <w:szCs w:val="24"/>
+        </w:rPr>
+      </w:pPr>
+      <w:r>
+        <w:rPr>
+          <w:sz w:val="24"/>
+          <w:szCs w:val="24"/>
+        </w:rPr>
+        <w:t xml:space="preserve">Networking is network of Links. It deals with two types of links external and internal. Internal links are the connections of web pages of the same website where as external links are connection of web pages to another or different websites. External links tells what others say about you and internal links tells what you say about yourself. Links are like streets between web pages. A website having links from other websites are called external links. These links point to external domain and are also links coming from external domain. External links are important as they pass link juice and </w:t>
+      </w:r>
+      <w:proofErr w:type="gramStart"/>
+      <w:r>
+        <w:rPr>
+          <w:sz w:val="24"/>
+          <w:szCs w:val="24"/>
+        </w:rPr>
+        <w:t>is</w:t>
+      </w:r>
+      <w:proofErr w:type="gramEnd"/>
+      <w:r>
+        <w:rPr>
+          <w:sz w:val="24"/>
+          <w:szCs w:val="24"/>
+        </w:rPr>
+        <w:t xml:space="preserve"> one of the parameter considered by search engines in ranking the web page. In fact external links decides the popularity of the webpage. A website's links having links to its own pages are internal links. These links helps in building website structure.  These structures help the web crawlers by providing them paths to crawl. Availability of main link navigation access to search engines increases page's search engine index.</w:t>
+      </w:r>
+    </w:p>
+    <w:p>
+      <w:pPr>
+        <w:pStyle w:val="ListParagraph"/>
+        <w:ind w:left="1800"/>
+        <w:jc w:val="both"/>
+        <w:rPr>
+          <w:sz w:val="24"/>
+          <w:szCs w:val="24"/>
+        </w:rPr>
+      </w:pPr>
+    </w:p>
+    <w:p>
+      <w:pPr>
+        <w:pStyle w:val="ListParagraph"/>
+        <w:numPr>
+          <w:ilvl w:val="0"/>
+          <w:numId w:val="8"/>
+        </w:numPr>
+        <w:jc w:val="both"/>
+        <w:rPr>
+          <w:sz w:val="24"/>
+          <w:szCs w:val="24"/>
+        </w:rPr>
+      </w:pPr>
+      <w:r>
+        <w:rPr>
+          <w:sz w:val="24"/>
+          <w:szCs w:val="24"/>
+        </w:rPr>
+        <w:t>Authority</w:t>
+      </w:r>
+    </w:p>
+    <w:p>
+      <w:pPr>
+        <w:pStyle w:val="ListParagraph"/>
+        <w:ind w:left="1800"/>
+        <w:jc w:val="both"/>
+        <w:rPr>
+          <w:sz w:val="24"/>
+          <w:szCs w:val="24"/>
+        </w:rPr>
+      </w:pPr>
+      <w:r>
+        <w:rPr>
+          <w:sz w:val="24"/>
+          <w:szCs w:val="24"/>
+        </w:rPr>
+        <w:t xml:space="preserve">Authority reveals that the person, institution or agency responsible for a site has the qualifications and knowledge to do so. Evaluating a web site for authority: </w:t>
+      </w:r>
+    </w:p>
+    <w:p>
+      <w:pPr>
+        <w:pStyle w:val="ListParagraph"/>
+        <w:numPr>
+          <w:ilvl w:val="0"/>
+          <w:numId w:val="9"/>
+        </w:numPr>
+        <w:jc w:val="both"/>
+        <w:rPr>
+          <w:sz w:val="24"/>
+          <w:szCs w:val="24"/>
+        </w:rPr>
+      </w:pPr>
+      <w:r>
+        <w:rPr>
+          <w:sz w:val="24"/>
+          <w:szCs w:val="24"/>
+        </w:rPr>
+        <w:t>Authorship: It should be clear who developed the site.</w:t>
+      </w:r>
+    </w:p>
+    <w:p>
+      <w:pPr>
+        <w:pStyle w:val="ListParagraph"/>
+        <w:numPr>
+          <w:ilvl w:val="0"/>
+          <w:numId w:val="9"/>
+        </w:numPr>
+        <w:jc w:val="both"/>
+        <w:rPr>
+          <w:sz w:val="24"/>
+          <w:szCs w:val="24"/>
+        </w:rPr>
+      </w:pPr>
+      <w:r>
+        <w:rPr>
+          <w:sz w:val="24"/>
+          <w:szCs w:val="24"/>
+        </w:rPr>
+        <w:t>Contact information should be clearly provided: e-mail address, snail mail address, phone number, and fax number.</w:t>
+      </w:r>
+    </w:p>
+    <w:p>
+      <w:pPr>
+        <w:pStyle w:val="ListParagraph"/>
+        <w:numPr>
+          <w:ilvl w:val="0"/>
+          <w:numId w:val="9"/>
+        </w:numPr>
+        <w:jc w:val="both"/>
+        <w:rPr>
+          <w:sz w:val="24"/>
+          <w:szCs w:val="24"/>
+        </w:rPr>
+      </w:pPr>
+      <w:r>
+        <w:rPr>
+          <w:sz w:val="24"/>
+          <w:szCs w:val="24"/>
+        </w:rPr>
+        <w:t>Credentials: the author should state qualifications, credentials, or personal background that gives them authority to present information.</w:t>
+      </w:r>
+    </w:p>
+    <w:p>
+      <w:pPr>
+        <w:pStyle w:val="ListParagraph"/>
+        <w:ind w:left="1080"/>
+        <w:jc w:val="both"/>
+        <w:rPr>
+          <w:sz w:val="24"/>
+          <w:szCs w:val="24"/>
+        </w:rPr>
+      </w:pPr>
+    </w:p>
+    <w:p>
+      <w:pPr>
+        <w:pStyle w:val="ListParagraph"/>
+        <w:numPr>
+          <w:ilvl w:val="0"/>
+          <w:numId w:val="8"/>
+        </w:numPr>
+        <w:jc w:val="both"/>
+        <w:rPr>
+          <w:sz w:val="24"/>
+          <w:szCs w:val="24"/>
+        </w:rPr>
+      </w:pPr>
+      <w:r>
+        <w:rPr>
+          <w:sz w:val="24"/>
+          <w:szCs w:val="24"/>
+        </w:rPr>
+        <w:t>Purpose</w:t>
+      </w:r>
+    </w:p>
+    <w:p>
+      <w:pPr>
+        <w:pStyle w:val="ListParagraph"/>
+        <w:ind w:left="1800"/>
+        <w:jc w:val="both"/>
+        <w:rPr>
+          <w:sz w:val="24"/>
+          <w:szCs w:val="24"/>
+        </w:rPr>
+      </w:pPr>
+      <w:r>
+        <w:rPr>
+          <w:sz w:val="24"/>
+          <w:szCs w:val="24"/>
+        </w:rPr>
+        <w:t xml:space="preserve">The purpose of the information presented in the site should be clear. Some sites are meant to inform, persuade, state an opinion, entertain, or parody something or someone. Evaluating a web site for purpose: </w:t>
+      </w:r>
+    </w:p>
+    <w:p>
+      <w:pPr>
+        <w:pStyle w:val="ListParagraph"/>
+        <w:numPr>
+          <w:ilvl w:val="0"/>
+          <w:numId w:val="10"/>
+        </w:numPr>
+        <w:jc w:val="both"/>
+        <w:rPr>
+          <w:sz w:val="24"/>
+          <w:szCs w:val="24"/>
+        </w:rPr>
+      </w:pPr>
+      <w:r>
+        <w:rPr>
+          <w:sz w:val="24"/>
+          <w:szCs w:val="24"/>
+        </w:rPr>
+        <w:t>Does the content support the purpose of the site?</w:t>
+      </w:r>
+    </w:p>
+    <w:p>
+      <w:pPr>
+        <w:pStyle w:val="ListParagraph"/>
+        <w:numPr>
+          <w:ilvl w:val="0"/>
+          <w:numId w:val="10"/>
+        </w:numPr>
+        <w:jc w:val="both"/>
+        <w:rPr>
+          <w:sz w:val="24"/>
+          <w:szCs w:val="24"/>
+        </w:rPr>
+      </w:pPr>
+      <w:r>
+        <w:rPr>
+          <w:sz w:val="24"/>
+          <w:szCs w:val="24"/>
+        </w:rPr>
+        <w:t>Is the information geared to a specific audience (students, scholars, general reader)?</w:t>
+      </w:r>
+    </w:p>
+    <w:p>
+      <w:pPr>
+        <w:pStyle w:val="ListParagraph"/>
+        <w:numPr>
+          <w:ilvl w:val="0"/>
+          <w:numId w:val="10"/>
+        </w:numPr>
+        <w:jc w:val="both"/>
+        <w:rPr>
+          <w:sz w:val="24"/>
+          <w:szCs w:val="24"/>
+        </w:rPr>
+      </w:pPr>
+      <w:r>
+        <w:rPr>
+          <w:sz w:val="24"/>
+          <w:szCs w:val="24"/>
+        </w:rPr>
+        <w:t>Is the site organized and focused?</w:t>
+      </w:r>
+    </w:p>
+    <w:p>
+      <w:pPr>
+        <w:pStyle w:val="ListParagraph"/>
+        <w:numPr>
+          <w:ilvl w:val="0"/>
+          <w:numId w:val="10"/>
+        </w:numPr>
+        <w:jc w:val="both"/>
+        <w:rPr>
+          <w:sz w:val="24"/>
+          <w:szCs w:val="24"/>
+        </w:rPr>
+      </w:pPr>
+      <w:r>
+        <w:rPr>
+          <w:sz w:val="24"/>
+          <w:szCs w:val="24"/>
+        </w:rPr>
+        <w:t>Are the outside links appropriate for the site?</w:t>
+      </w:r>
+    </w:p>
+    <w:p>
+      <w:pPr>
+        <w:pStyle w:val="ListParagraph"/>
+        <w:ind w:left="2580"/>
+        <w:jc w:val="both"/>
+        <w:rPr>
+          <w:sz w:val="24"/>
+          <w:szCs w:val="24"/>
+        </w:rPr>
+      </w:pPr>
+      <w:r>
+        <w:rPr>
+          <w:sz w:val="24"/>
+          <w:szCs w:val="24"/>
+        </w:rPr>
+        <w:t>Does the site evaluate the links?</w:t>
+      </w:r>
+    </w:p>
+    <w:p>
+      <w:pPr>
+        <w:pStyle w:val="ListParagraph"/>
+        <w:ind w:left="1800"/>
+        <w:jc w:val="both"/>
+        <w:rPr>
+          <w:sz w:val="24"/>
+          <w:szCs w:val="24"/>
+        </w:rPr>
+      </w:pPr>
+    </w:p>
+    <w:p>
+      <w:pPr>
+        <w:pStyle w:val="ListParagraph"/>
+        <w:numPr>
+          <w:ilvl w:val="0"/>
+          <w:numId w:val="8"/>
+        </w:numPr>
+        <w:jc w:val="both"/>
+        <w:rPr>
+          <w:sz w:val="24"/>
+          <w:szCs w:val="24"/>
+        </w:rPr>
+      </w:pPr>
+      <w:r>
+        <w:rPr>
+          <w:sz w:val="24"/>
+          <w:szCs w:val="24"/>
+        </w:rPr>
+        <w:lastRenderedPageBreak/>
+        <w:t>COVERAGE</w:t>
+      </w:r>
+    </w:p>
+    <w:p>
+      <w:pPr>
+        <w:pStyle w:val="ListParagraph"/>
+        <w:ind w:left="1800"/>
+        <w:jc w:val="both"/>
+        <w:rPr>
+          <w:sz w:val="24"/>
+          <w:szCs w:val="24"/>
+        </w:rPr>
+      </w:pPr>
+      <w:r>
+        <w:rPr>
+          <w:sz w:val="24"/>
+          <w:szCs w:val="24"/>
+        </w:rPr>
+        <w:t xml:space="preserve"> It is difficult to assess the extent of coverage since depth in a site, through the use of links, can be infinite. One author may claim comprehensive coverage of a topic while another may cover just one aspect of a topic. Evaluating a web site for coverage:</w:t>
+      </w:r>
+    </w:p>
+    <w:p>
+      <w:pPr>
+        <w:pStyle w:val="ListParagraph"/>
+        <w:numPr>
+          <w:ilvl w:val="0"/>
+          <w:numId w:val="11"/>
+        </w:numPr>
+        <w:jc w:val="both"/>
+        <w:rPr>
+          <w:sz w:val="24"/>
+          <w:szCs w:val="24"/>
+        </w:rPr>
+      </w:pPr>
+      <w:r>
+        <w:rPr>
+          <w:sz w:val="24"/>
+          <w:szCs w:val="24"/>
+        </w:rPr>
+        <w:t>Does the site claim to be selective or comprehensive?</w:t>
+      </w:r>
+    </w:p>
+    <w:p>
+      <w:pPr>
+        <w:pStyle w:val="ListParagraph"/>
+        <w:numPr>
+          <w:ilvl w:val="0"/>
+          <w:numId w:val="11"/>
+        </w:numPr>
+        <w:jc w:val="both"/>
+        <w:rPr>
+          <w:sz w:val="24"/>
+          <w:szCs w:val="24"/>
+        </w:rPr>
+      </w:pPr>
+      <w:r>
+        <w:rPr>
+          <w:sz w:val="24"/>
+          <w:szCs w:val="24"/>
+        </w:rPr>
+        <w:t xml:space="preserve">Are the topics explored in depth? </w:t>
+      </w:r>
+    </w:p>
+    <w:p>
+      <w:pPr>
+        <w:pStyle w:val="ListParagraph"/>
+        <w:numPr>
+          <w:ilvl w:val="0"/>
+          <w:numId w:val="11"/>
+        </w:numPr>
+        <w:jc w:val="both"/>
+        <w:rPr>
+          <w:sz w:val="24"/>
+          <w:szCs w:val="24"/>
+        </w:rPr>
+      </w:pPr>
+      <w:r>
+        <w:rPr>
+          <w:sz w:val="24"/>
+          <w:szCs w:val="24"/>
+        </w:rPr>
+        <w:t xml:space="preserve">Compare the value of the site’s information compared to other similar sites. </w:t>
+      </w:r>
+    </w:p>
+    <w:p>
+      <w:pPr>
+        <w:pStyle w:val="ListParagraph"/>
+        <w:numPr>
+          <w:ilvl w:val="0"/>
+          <w:numId w:val="11"/>
+        </w:numPr>
+        <w:jc w:val="both"/>
+        <w:rPr>
+          <w:sz w:val="24"/>
+          <w:szCs w:val="24"/>
+        </w:rPr>
+      </w:pPr>
+      <w:r>
+        <w:rPr>
+          <w:sz w:val="24"/>
+          <w:szCs w:val="24"/>
+        </w:rPr>
+        <w:t>Do the links go to outside sites rather than its own?</w:t>
+      </w:r>
+    </w:p>
+    <w:p>
+      <w:pPr>
+        <w:pStyle w:val="ListParagraph"/>
+        <w:numPr>
+          <w:ilvl w:val="0"/>
+          <w:numId w:val="11"/>
+        </w:numPr>
+        <w:jc w:val="both"/>
+        <w:rPr>
+          <w:sz w:val="24"/>
+          <w:szCs w:val="24"/>
+        </w:rPr>
+      </w:pPr>
+      <w:r>
+        <w:rPr>
+          <w:sz w:val="24"/>
+          <w:szCs w:val="24"/>
+        </w:rPr>
+        <w:t>Does the site provide information with no relevant outside links?</w:t>
+      </w:r>
+    </w:p>
+    <w:p>
+      <w:pPr>
+        <w:pStyle w:val="ListParagraph"/>
+        <w:ind w:left="1800"/>
+        <w:jc w:val="both"/>
+        <w:rPr>
+          <w:sz w:val="24"/>
+          <w:szCs w:val="24"/>
+        </w:rPr>
+      </w:pPr>
+    </w:p>
+    <w:p>
+      <w:pPr>
+        <w:pStyle w:val="ListParagraph"/>
+        <w:numPr>
+          <w:ilvl w:val="0"/>
+          <w:numId w:val="8"/>
+        </w:numPr>
+        <w:jc w:val="both"/>
+        <w:rPr>
+          <w:sz w:val="24"/>
+          <w:szCs w:val="24"/>
+        </w:rPr>
+      </w:pPr>
+      <w:r>
+        <w:rPr>
+          <w:sz w:val="24"/>
+          <w:szCs w:val="24"/>
+        </w:rPr>
+        <w:t>CURRENCY</w:t>
+      </w:r>
+    </w:p>
+    <w:p>
+      <w:pPr>
+        <w:pStyle w:val="ListParagraph"/>
+        <w:ind w:left="1080"/>
+        <w:jc w:val="both"/>
+        <w:rPr>
+          <w:sz w:val="24"/>
+          <w:szCs w:val="24"/>
+        </w:rPr>
+      </w:pPr>
+      <w:r>
+        <w:rPr>
+          <w:sz w:val="24"/>
+          <w:szCs w:val="24"/>
+        </w:rPr>
+        <w:t xml:space="preserve">                </w:t>
+      </w:r>
+      <w:r>
+        <w:rPr>
+          <w:sz w:val="24"/>
+          <w:szCs w:val="24"/>
+        </w:rPr>
+        <w:t xml:space="preserve"> Currency of the site refers to: </w:t>
+      </w:r>
+    </w:p>
+    <w:p>
+      <w:pPr>
+        <w:pStyle w:val="ListParagraph"/>
+        <w:ind w:left="1080"/>
+        <w:jc w:val="both"/>
+        <w:rPr>
+          <w:sz w:val="24"/>
+          <w:szCs w:val="24"/>
+        </w:rPr>
+      </w:pPr>
+      <w:r>
+        <w:rPr>
+          <w:sz w:val="24"/>
+          <w:szCs w:val="24"/>
+        </w:rPr>
+        <w:t xml:space="preserve">                </w:t>
+      </w:r>
+      <w:r>
+        <w:rPr>
+          <w:sz w:val="24"/>
+          <w:szCs w:val="24"/>
+        </w:rPr>
+        <w:t xml:space="preserve">1) </w:t>
+      </w:r>
+      <w:r>
+        <w:rPr>
+          <w:sz w:val="24"/>
+          <w:szCs w:val="24"/>
+        </w:rPr>
+        <w:t>How</w:t>
+      </w:r>
+      <w:r>
+        <w:rPr>
+          <w:sz w:val="24"/>
+          <w:szCs w:val="24"/>
+        </w:rPr>
+        <w:t xml:space="preserve"> current the information presented is, and </w:t>
+      </w:r>
+    </w:p>
+    <w:p>
+      <w:pPr>
+        <w:pStyle w:val="ListParagraph"/>
+        <w:ind w:left="1080"/>
+        <w:jc w:val="both"/>
+        <w:rPr>
+          <w:sz w:val="24"/>
+          <w:szCs w:val="24"/>
+        </w:rPr>
+      </w:pPr>
+      <w:r>
+        <w:rPr>
+          <w:sz w:val="24"/>
+          <w:szCs w:val="24"/>
+        </w:rPr>
+        <w:t xml:space="preserve">                </w:t>
+      </w:r>
+      <w:r>
+        <w:rPr>
+          <w:sz w:val="24"/>
+          <w:szCs w:val="24"/>
+        </w:rPr>
+        <w:t>2) How</w:t>
+      </w:r>
+      <w:r>
+        <w:rPr>
+          <w:sz w:val="24"/>
+          <w:szCs w:val="24"/>
+        </w:rPr>
+        <w:t xml:space="preserve"> often the site is updated or maintained. </w:t>
+      </w:r>
+    </w:p>
+    <w:p>
+      <w:pPr>
+        <w:pStyle w:val="ListParagraph"/>
+        <w:ind w:left="1080"/>
+        <w:jc w:val="both"/>
+        <w:rPr>
+          <w:sz w:val="24"/>
+          <w:szCs w:val="24"/>
+        </w:rPr>
+      </w:pPr>
+      <w:r>
+        <w:rPr>
+          <w:sz w:val="24"/>
+          <w:szCs w:val="24"/>
+        </w:rPr>
+        <w:t>It is important to know when a site was cre</w:t>
+      </w:r>
+      <w:r>
+        <w:rPr>
+          <w:sz w:val="24"/>
+          <w:szCs w:val="24"/>
+        </w:rPr>
+        <w:t xml:space="preserve">ated, when it was last updated  </w:t>
+      </w:r>
+      <w:r>
+        <w:rPr>
+          <w:sz w:val="24"/>
+          <w:szCs w:val="24"/>
+        </w:rPr>
+        <w:t xml:space="preserve">          </w:t>
+      </w:r>
+      <w:r>
+        <w:rPr>
+          <w:sz w:val="24"/>
+          <w:szCs w:val="24"/>
+        </w:rPr>
+        <w:t xml:space="preserve">   and if </w:t>
+      </w:r>
+      <w:r>
+        <w:rPr>
+          <w:sz w:val="24"/>
+          <w:szCs w:val="24"/>
+        </w:rPr>
+        <w:t xml:space="preserve">all of the links are current. Evaluating a web site for currency involves finding </w:t>
+      </w:r>
+      <w:r>
+        <w:rPr>
+          <w:sz w:val="24"/>
+          <w:szCs w:val="24"/>
+        </w:rPr>
+        <w:t xml:space="preserve">  </w:t>
+      </w:r>
+      <w:r>
+        <w:rPr>
+          <w:sz w:val="24"/>
+          <w:szCs w:val="24"/>
+        </w:rPr>
+        <w:t>the date information was:</w:t>
+      </w:r>
+    </w:p>
+    <w:p>
+      <w:pPr>
+        <w:pStyle w:val="ListParagraph"/>
+        <w:numPr>
+          <w:ilvl w:val="0"/>
+          <w:numId w:val="12"/>
+        </w:numPr>
+        <w:jc w:val="both"/>
+        <w:rPr>
+          <w:sz w:val="24"/>
+          <w:szCs w:val="24"/>
+        </w:rPr>
+      </w:pPr>
+      <w:r>
+        <w:rPr>
+          <w:sz w:val="24"/>
+          <w:szCs w:val="24"/>
+        </w:rPr>
+        <w:t>First</w:t>
+      </w:r>
+      <w:r>
+        <w:rPr>
+          <w:sz w:val="24"/>
+          <w:szCs w:val="24"/>
+        </w:rPr>
+        <w:t xml:space="preserve"> written</w:t>
+      </w:r>
+    </w:p>
+    <w:p>
+      <w:pPr>
+        <w:pStyle w:val="ListParagraph"/>
+        <w:numPr>
+          <w:ilvl w:val="0"/>
+          <w:numId w:val="12"/>
+        </w:numPr>
+        <w:jc w:val="both"/>
+        <w:rPr>
+          <w:sz w:val="24"/>
+          <w:szCs w:val="24"/>
+        </w:rPr>
+      </w:pPr>
+      <w:r>
+        <w:rPr>
+          <w:sz w:val="24"/>
+          <w:szCs w:val="24"/>
+        </w:rPr>
+        <w:t>Placed</w:t>
+      </w:r>
+      <w:r>
+        <w:rPr>
+          <w:sz w:val="24"/>
+          <w:szCs w:val="24"/>
+        </w:rPr>
+        <w:t xml:space="preserve"> on the web</w:t>
+      </w:r>
+    </w:p>
+    <w:p>
+      <w:pPr>
+        <w:pStyle w:val="ListParagraph"/>
+        <w:numPr>
+          <w:ilvl w:val="0"/>
+          <w:numId w:val="12"/>
+        </w:numPr>
+        <w:jc w:val="both"/>
+        <w:rPr>
+          <w:sz w:val="24"/>
+          <w:szCs w:val="24"/>
+        </w:rPr>
+      </w:pPr>
+      <w:r>
+        <w:rPr>
+          <w:sz w:val="24"/>
+          <w:szCs w:val="24"/>
+        </w:rPr>
+        <w:t>Last</w:t>
+      </w:r>
+      <w:r>
+        <w:rPr>
+          <w:sz w:val="24"/>
+          <w:szCs w:val="24"/>
+        </w:rPr>
+        <w:t xml:space="preserve"> revised Then ask if:</w:t>
+      </w:r>
+    </w:p>
+    <w:p>
+      <w:pPr>
+        <w:pStyle w:val="ListParagraph"/>
+        <w:numPr>
+          <w:ilvl w:val="0"/>
+          <w:numId w:val="12"/>
+        </w:numPr>
+        <w:jc w:val="both"/>
+        <w:rPr>
+          <w:sz w:val="24"/>
+          <w:szCs w:val="24"/>
+        </w:rPr>
+      </w:pPr>
+      <w:r>
+        <w:rPr>
+          <w:sz w:val="24"/>
+          <w:szCs w:val="24"/>
+        </w:rPr>
+        <w:t>Links are up-to-date</w:t>
+      </w:r>
+    </w:p>
+    <w:p>
+      <w:pPr>
+        <w:pStyle w:val="ListParagraph"/>
+        <w:numPr>
+          <w:ilvl w:val="0"/>
+          <w:numId w:val="12"/>
+        </w:numPr>
+        <w:jc w:val="both"/>
+        <w:rPr>
+          <w:sz w:val="24"/>
+          <w:szCs w:val="24"/>
+        </w:rPr>
+      </w:pPr>
+      <w:r>
+        <w:rPr>
+          <w:sz w:val="24"/>
+          <w:szCs w:val="24"/>
+        </w:rPr>
+        <w:t>Links provided should be reliable. Dead links or references to sites that have moved are not useful.</w:t>
+      </w:r>
+    </w:p>
+    <w:p>
+      <w:pPr>
+        <w:pStyle w:val="ListParagraph"/>
+        <w:numPr>
+          <w:ilvl w:val="0"/>
+          <w:numId w:val="12"/>
+        </w:numPr>
+        <w:jc w:val="both"/>
+        <w:rPr>
+          <w:sz w:val="24"/>
+          <w:szCs w:val="24"/>
+        </w:rPr>
+      </w:pPr>
+      <w:r>
+        <w:rPr>
+          <w:sz w:val="24"/>
+          <w:szCs w:val="24"/>
+        </w:rPr>
+        <w:t>Information provided so trend related that its usefulness is limited to a certain time period?</w:t>
+      </w:r>
+    </w:p>
+    <w:p>
+      <w:pPr>
+        <w:pStyle w:val="ListParagraph"/>
+        <w:numPr>
+          <w:ilvl w:val="0"/>
+          <w:numId w:val="12"/>
+        </w:numPr>
+        <w:jc w:val="both"/>
+        <w:rPr>
+          <w:sz w:val="24"/>
+          <w:szCs w:val="24"/>
+        </w:rPr>
+      </w:pPr>
+      <w:r>
+        <w:rPr>
+          <w:sz w:val="24"/>
+          <w:szCs w:val="24"/>
+        </w:rPr>
+        <w:t>The</w:t>
+      </w:r>
+      <w:r>
+        <w:rPr>
+          <w:sz w:val="24"/>
+          <w:szCs w:val="24"/>
+        </w:rPr>
+        <w:t xml:space="preserve"> </w:t>
+      </w:r>
+      <w:r>
+        <w:rPr>
+          <w:sz w:val="24"/>
+          <w:szCs w:val="24"/>
+        </w:rPr>
+        <w:t>site was</w:t>
+      </w:r>
+      <w:r>
+        <w:rPr>
+          <w:sz w:val="24"/>
+          <w:szCs w:val="24"/>
+        </w:rPr>
+        <w:t xml:space="preserve"> under construction for some time?</w:t>
+      </w:r>
+    </w:p>
+    <w:p>
+      <w:pPr>
+        <w:pStyle w:val="ListParagraph"/>
+        <w:ind w:left="1800"/>
+        <w:jc w:val="both"/>
+        <w:rPr>
+          <w:sz w:val="24"/>
+          <w:szCs w:val="24"/>
+        </w:rPr>
+      </w:pPr>
+    </w:p>
+    <w:p>
+      <w:pPr>
+        <w:pStyle w:val="ListParagraph"/>
+        <w:numPr>
+          <w:ilvl w:val="0"/>
+          <w:numId w:val="8"/>
+        </w:numPr>
+        <w:jc w:val="both"/>
+        <w:rPr>
+          <w:sz w:val="24"/>
+          <w:szCs w:val="24"/>
+        </w:rPr>
+      </w:pPr>
+      <w:r>
+        <w:rPr>
+          <w:sz w:val="24"/>
+          <w:szCs w:val="24"/>
+        </w:rPr>
+        <w:t>OBJECTIVITY</w:t>
+      </w:r>
+    </w:p>
+    <w:p>
+      <w:pPr>
+        <w:pStyle w:val="ListParagraph"/>
+        <w:ind w:left="1080"/>
+        <w:jc w:val="both"/>
+        <w:rPr>
+          <w:sz w:val="24"/>
+          <w:szCs w:val="24"/>
+        </w:rPr>
+      </w:pPr>
+      <w:r>
+        <w:rPr>
+          <w:sz w:val="24"/>
+          <w:szCs w:val="24"/>
+        </w:rPr>
+        <w:t xml:space="preserve">Objectivity of the site should be clear. Beware of sites that contain bias or do not </w:t>
+      </w:r>
+      <w:r>
+        <w:rPr>
+          <w:sz w:val="24"/>
+          <w:szCs w:val="24"/>
+        </w:rPr>
+        <w:t xml:space="preserve">      </w:t>
+      </w:r>
+      <w:r>
+        <w:rPr>
+          <w:sz w:val="24"/>
+          <w:szCs w:val="24"/>
+        </w:rPr>
+        <w:t xml:space="preserve">admit its bias freely. Objective sites present information with a minimum of bias. Evaluating a web site for objectivity: </w:t>
+      </w:r>
+    </w:p>
+    <w:p>
+      <w:pPr>
+        <w:pStyle w:val="ListParagraph"/>
+        <w:numPr>
+          <w:ilvl w:val="0"/>
+          <w:numId w:val="13"/>
+        </w:numPr>
+        <w:jc w:val="both"/>
+        <w:rPr>
+          <w:sz w:val="24"/>
+          <w:szCs w:val="24"/>
+        </w:rPr>
+      </w:pPr>
+      <w:r>
+        <w:rPr>
+          <w:sz w:val="24"/>
+          <w:szCs w:val="24"/>
+        </w:rPr>
+        <w:t xml:space="preserve">Is the information presented with a particular bias? </w:t>
+      </w:r>
+    </w:p>
+    <w:p>
+      <w:pPr>
+        <w:pStyle w:val="ListParagraph"/>
+        <w:numPr>
+          <w:ilvl w:val="0"/>
+          <w:numId w:val="13"/>
+        </w:numPr>
+        <w:jc w:val="both"/>
+        <w:rPr>
+          <w:sz w:val="24"/>
+          <w:szCs w:val="24"/>
+        </w:rPr>
+      </w:pPr>
+      <w:r>
+        <w:rPr>
+          <w:sz w:val="24"/>
+          <w:szCs w:val="24"/>
+        </w:rPr>
+        <w:t xml:space="preserve">Does the information try to sway the audience? </w:t>
+      </w:r>
+    </w:p>
+    <w:p>
+      <w:pPr>
+        <w:pStyle w:val="ListParagraph"/>
+        <w:numPr>
+          <w:ilvl w:val="0"/>
+          <w:numId w:val="13"/>
+        </w:numPr>
+        <w:jc w:val="both"/>
+        <w:rPr>
+          <w:sz w:val="24"/>
+          <w:szCs w:val="24"/>
+        </w:rPr>
+      </w:pPr>
+      <w:r>
+        <w:rPr>
+          <w:sz w:val="24"/>
+          <w:szCs w:val="24"/>
+        </w:rPr>
+        <w:t>Does site advert</w:t>
+      </w:r>
+      <w:r>
+        <w:rPr>
+          <w:sz w:val="24"/>
+          <w:szCs w:val="24"/>
+        </w:rPr>
+        <w:t>ising conflict with the content</w:t>
+      </w:r>
+      <w:r>
+        <w:rPr>
+          <w:sz w:val="24"/>
+          <w:szCs w:val="24"/>
+        </w:rPr>
+        <w:t xml:space="preserve"> </w:t>
+      </w:r>
+    </w:p>
+    <w:p>
+      <w:pPr>
+        <w:pStyle w:val="ListParagraph"/>
+        <w:numPr>
+          <w:ilvl w:val="0"/>
+          <w:numId w:val="13"/>
+        </w:numPr>
+        <w:jc w:val="both"/>
+        <w:rPr>
+          <w:sz w:val="24"/>
+          <w:szCs w:val="24"/>
+        </w:rPr>
+      </w:pPr>
+      <w:r>
+        <w:rPr>
+          <w:sz w:val="24"/>
+          <w:szCs w:val="24"/>
+        </w:rPr>
+        <w:t>Is the site trying to explain, inform, persuade, or sell something?</w:t>
+      </w:r>
+    </w:p>
+    <w:p>
+      <w:pPr>
+        <w:pStyle w:val="ListParagraph"/>
+        <w:ind w:left="1080"/>
+        <w:jc w:val="both"/>
+        <w:rPr>
+          <w:sz w:val="24"/>
+          <w:szCs w:val="24"/>
+        </w:rPr>
+      </w:pPr>
+    </w:p>
+    <w:p>
+      <w:pPr>
+        <w:pStyle w:val="ListParagraph"/>
+        <w:numPr>
+          <w:ilvl w:val="0"/>
+          <w:numId w:val="8"/>
+        </w:numPr>
+        <w:jc w:val="both"/>
+        <w:rPr>
+          <w:sz w:val="24"/>
+          <w:szCs w:val="24"/>
+        </w:rPr>
+      </w:pPr>
+      <w:r>
+        <w:rPr>
+          <w:sz w:val="24"/>
+          <w:szCs w:val="24"/>
+        </w:rPr>
+        <w:lastRenderedPageBreak/>
+        <w:t>ACCURACY</w:t>
+      </w:r>
+    </w:p>
+    <w:p>
+      <w:pPr>
+        <w:pStyle w:val="ListParagraph"/>
+        <w:ind w:left="1800"/>
+        <w:jc w:val="both"/>
+        <w:rPr>
+          <w:sz w:val="24"/>
+          <w:szCs w:val="24"/>
+        </w:rPr>
+      </w:pPr>
+      <w:r>
+        <w:rPr>
+          <w:sz w:val="24"/>
+          <w:szCs w:val="24"/>
+        </w:rPr>
+        <w:t xml:space="preserve">There are few standards to verify the accuracy of information on the web. It is the responsibility of the reader to assess the information presented. Evaluating a web site for accuracy: </w:t>
+      </w:r>
+    </w:p>
+    <w:p>
+      <w:pPr>
+        <w:jc w:val="both"/>
+        <w:rPr>
+          <w:sz w:val="24"/>
+          <w:szCs w:val="24"/>
+        </w:rPr>
+      </w:pPr>
+      <w:r>
+        <w:rPr>
+          <w:sz w:val="24"/>
+          <w:szCs w:val="24"/>
+        </w:rPr>
+        <w:t xml:space="preserve">                        </w:t>
+      </w:r>
+      <w:r>
+        <w:rPr>
+          <w:sz w:val="24"/>
+          <w:szCs w:val="24"/>
+        </w:rPr>
+        <w:sym w:font="Symbol" w:char="F0B7"/>
+      </w:r>
+      <w:r>
+        <w:rPr>
+          <w:sz w:val="24"/>
+          <w:szCs w:val="24"/>
+        </w:rPr>
+        <w:t xml:space="preserve">    </w:t>
+      </w:r>
+      <w:r>
+        <w:rPr>
+          <w:sz w:val="24"/>
+          <w:szCs w:val="24"/>
+        </w:rPr>
+        <w:t xml:space="preserve">Reliability: </w:t>
+      </w:r>
+    </w:p>
+    <w:p>
+      <w:pPr>
+        <w:jc w:val="both"/>
+        <w:rPr>
+          <w:sz w:val="24"/>
+          <w:szCs w:val="24"/>
+        </w:rPr>
+      </w:pPr>
+      <w:r>
+        <w:rPr>
+          <w:sz w:val="24"/>
+          <w:szCs w:val="24"/>
+        </w:rPr>
+        <w:t xml:space="preserve">                        </w:t>
+      </w:r>
+      <w:r>
+        <w:rPr>
+          <w:sz w:val="24"/>
+          <w:szCs w:val="24"/>
+        </w:rPr>
+        <w:t xml:space="preserve">Reliability answer, </w:t>
+      </w:r>
+      <w:r>
+        <w:rPr>
+          <w:sz w:val="24"/>
+          <w:szCs w:val="24"/>
+        </w:rPr>
+        <w:t xml:space="preserve">Is the author affiliated with a known, respectable </w:t>
+      </w:r>
+      <w:r>
+        <w:rPr>
+          <w:sz w:val="24"/>
+          <w:szCs w:val="24"/>
+        </w:rPr>
+        <w:t xml:space="preserve">    </w:t>
+      </w:r>
+      <w:r>
+        <w:rPr>
+          <w:sz w:val="24"/>
+          <w:szCs w:val="24"/>
+        </w:rPr>
+        <w:t>institution?</w:t>
+      </w:r>
+    </w:p>
+    <w:p>
+      <w:pPr>
+        <w:jc w:val="both"/>
+        <w:rPr>
+          <w:sz w:val="24"/>
+          <w:szCs w:val="24"/>
+        </w:rPr>
+      </w:pPr>
+      <w:r>
+        <w:rPr>
+          <w:sz w:val="24"/>
+          <w:szCs w:val="24"/>
+        </w:rPr>
+        <w:t xml:space="preserve"> </w:t>
+      </w:r>
+      <w:r>
+        <w:rPr>
+          <w:sz w:val="24"/>
+          <w:szCs w:val="24"/>
+        </w:rPr>
+        <w:t xml:space="preserve">                       </w:t>
+      </w:r>
+      <w:r>
+        <w:rPr>
+          <w:sz w:val="24"/>
+          <w:szCs w:val="24"/>
+        </w:rPr>
+        <w:sym w:font="Symbol" w:char="F0B7"/>
+      </w:r>
+      <w:r>
+        <w:rPr>
+          <w:sz w:val="24"/>
+          <w:szCs w:val="24"/>
+        </w:rPr>
+        <w:t xml:space="preserve"> </w:t>
+      </w:r>
+      <w:r>
+        <w:rPr>
+          <w:sz w:val="24"/>
+          <w:szCs w:val="24"/>
+        </w:rPr>
+        <w:t xml:space="preserve">   </w:t>
+      </w:r>
+      <w:r>
+        <w:rPr>
+          <w:sz w:val="24"/>
+          <w:szCs w:val="24"/>
+        </w:rPr>
+        <w:t>References:</w:t>
+      </w:r>
+    </w:p>
+    <w:p>
+      <w:pPr>
+        <w:jc w:val="both"/>
+        <w:rPr>
+          <w:sz w:val="24"/>
+          <w:szCs w:val="24"/>
+        </w:rPr>
+      </w:pPr>
+      <w:r>
+        <w:rPr>
+          <w:sz w:val="24"/>
+          <w:szCs w:val="24"/>
+        </w:rPr>
+        <w:t xml:space="preserve"> </w:t>
+      </w:r>
+      <w:r>
+        <w:rPr>
+          <w:sz w:val="24"/>
+          <w:szCs w:val="24"/>
+        </w:rPr>
+        <w:t xml:space="preserve">                          </w:t>
+      </w:r>
+      <w:r>
+        <w:rPr>
+          <w:sz w:val="24"/>
+          <w:szCs w:val="24"/>
+        </w:rPr>
+        <w:t>This refers to answering the following questions:</w:t>
+      </w:r>
+    </w:p>
+    <w:p>
+      <w:pPr>
+        <w:pStyle w:val="ListParagraph"/>
+        <w:numPr>
+          <w:ilvl w:val="0"/>
+          <w:numId w:val="14"/>
+        </w:numPr>
+        <w:jc w:val="both"/>
+        <w:rPr>
+          <w:sz w:val="24"/>
+          <w:szCs w:val="24"/>
+        </w:rPr>
+      </w:pPr>
+      <w:r>
+        <w:rPr>
+          <w:sz w:val="24"/>
+          <w:szCs w:val="24"/>
+        </w:rPr>
+        <w:t>Does the reading you have already done on the subject make the information seem accurate?</w:t>
+      </w:r>
+    </w:p>
+    <w:p>
+      <w:pPr>
+        <w:pStyle w:val="ListParagraph"/>
+        <w:numPr>
+          <w:ilvl w:val="0"/>
+          <w:numId w:val="14"/>
+        </w:numPr>
+        <w:jc w:val="both"/>
+        <w:rPr>
+          <w:sz w:val="24"/>
+          <w:szCs w:val="24"/>
+        </w:rPr>
+      </w:pPr>
+      <w:r>
+        <w:rPr>
+          <w:sz w:val="24"/>
+          <w:szCs w:val="24"/>
+        </w:rPr>
+        <w:t>Is the information comparable to other sites on the same topic?</w:t>
+      </w:r>
+    </w:p>
+    <w:p>
+      <w:pPr>
+        <w:pStyle w:val="ListParagraph"/>
+        <w:numPr>
+          <w:ilvl w:val="0"/>
+          <w:numId w:val="14"/>
+        </w:numPr>
+        <w:jc w:val="both"/>
+        <w:rPr>
+          <w:sz w:val="24"/>
+          <w:szCs w:val="24"/>
+        </w:rPr>
+      </w:pPr>
+      <w:r>
+        <w:rPr>
+          <w:sz w:val="24"/>
+          <w:szCs w:val="24"/>
+        </w:rPr>
+        <w:t xml:space="preserve">Does the text follow basic rules of grammar, spelling and composition? </w:t>
+      </w:r>
+    </w:p>
+    <w:p>
+      <w:pPr>
+        <w:pStyle w:val="ListParagraph"/>
+        <w:numPr>
+          <w:ilvl w:val="0"/>
+          <w:numId w:val="14"/>
+        </w:numPr>
+        <w:jc w:val="both"/>
+        <w:rPr>
+          <w:sz w:val="24"/>
+          <w:szCs w:val="24"/>
+        </w:rPr>
+      </w:pPr>
+      <w:r>
+        <w:rPr>
+          <w:sz w:val="24"/>
+          <w:szCs w:val="24"/>
+        </w:rPr>
+        <w:t>Is a bibliography or reference list included?</w:t>
+      </w:r>
+    </w:p>
+    <w:p>
+      <w:pPr>
+        <w:pStyle w:val="ListParagraph"/>
+        <w:ind w:left="1800"/>
+        <w:jc w:val="both"/>
+        <w:rPr>
+          <w:sz w:val="24"/>
+          <w:szCs w:val="24"/>
+        </w:rPr>
+      </w:pPr>
+    </w:p>
+    <w:p>
+      <w:pPr>
+        <w:pStyle w:val="ListParagraph"/>
+        <w:ind w:left="1080"/>
+        <w:jc w:val="both"/>
+        <w:rPr>
+          <w:sz w:val="24"/>
+          <w:szCs w:val="24"/>
+        </w:rPr>
+      </w:pPr>
+    </w:p>
+    <w:p>
+      <w:pPr>
+        <w:pStyle w:val="ListParagraph"/>
+        <w:ind w:left="1080"/>
+        <w:jc w:val="both"/>
+        <w:rPr>
+          <w:sz w:val="24"/>
+          <w:szCs w:val="24"/>
+        </w:rPr>
+      </w:pPr>
+      <w:r>
+        <w:rPr>
+          <w:sz w:val="24"/>
+          <w:szCs w:val="24"/>
+        </w:rPr>
+        <w:t xml:space="preserve"> </w:t>
+      </w:r>
+    </w:p>
+    <w:p>
+      <w:pPr>
+        <w:pStyle w:val="ListParagraph"/>
         <w:ind w:left="1440"/>
         <w:jc w:val="both"/>
         <w:rPr>
@@ -3235,195 +4892,6 @@
     </w:p>
     <w:p>
       <w:pPr>
-        <w:pStyle w:val="ListParagraph"/>
-        <w:ind w:left="1440"/>
-        <w:jc w:val="both"/>
-        <w:rPr>
-          <w:sz w:val="24"/>
-          <w:szCs w:val="24"/>
-        </w:rPr>
-      </w:pPr>
-    </w:p>
-    <w:p>
-      <w:pPr>
-        <w:pStyle w:val="ListParagraph"/>
-        <w:ind w:left="1440"/>
-        <w:jc w:val="both"/>
-        <w:rPr>
-          <w:sz w:val="24"/>
-          <w:szCs w:val="24"/>
-        </w:rPr>
-      </w:pPr>
-    </w:p>
-    <w:p>
-      <w:pPr>
-        <w:pStyle w:val="ListParagraph"/>
-        <w:ind w:left="1440"/>
-        <w:jc w:val="both"/>
-        <w:rPr>
-          <w:sz w:val="24"/>
-          <w:szCs w:val="24"/>
-        </w:rPr>
-      </w:pPr>
-    </w:p>
-    <w:p>
-      <w:pPr>
-        <w:pStyle w:val="ListParagraph"/>
-        <w:ind w:left="1440"/>
-        <w:jc w:val="both"/>
-        <w:rPr>
-          <w:sz w:val="24"/>
-          <w:szCs w:val="24"/>
-        </w:rPr>
-      </w:pPr>
-    </w:p>
-    <w:p>
-      <w:pPr>
-        <w:pStyle w:val="ListParagraph"/>
-        <w:ind w:left="1440"/>
-        <w:jc w:val="both"/>
-        <w:rPr>
-          <w:sz w:val="24"/>
-          <w:szCs w:val="24"/>
-        </w:rPr>
-      </w:pPr>
-    </w:p>
-    <w:p>
-      <w:pPr>
-        <w:pStyle w:val="ListParagraph"/>
-        <w:ind w:left="1440"/>
-        <w:jc w:val="both"/>
-        <w:rPr>
-          <w:sz w:val="24"/>
-          <w:szCs w:val="24"/>
-        </w:rPr>
-      </w:pPr>
-    </w:p>
-    <w:p>
-      <w:pPr>
-        <w:pStyle w:val="ListParagraph"/>
-        <w:ind w:left="1440"/>
-        <w:jc w:val="both"/>
-        <w:rPr>
-          <w:sz w:val="24"/>
-          <w:szCs w:val="24"/>
-        </w:rPr>
-      </w:pPr>
-    </w:p>
-    <w:p>
-      <w:pPr>
-        <w:pStyle w:val="ListParagraph"/>
-        <w:ind w:left="1440"/>
-        <w:jc w:val="both"/>
-        <w:rPr>
-          <w:sz w:val="24"/>
-          <w:szCs w:val="24"/>
-        </w:rPr>
-      </w:pPr>
-    </w:p>
-    <w:p>
-      <w:pPr>
-        <w:pStyle w:val="ListParagraph"/>
-        <w:ind w:left="1440"/>
-        <w:jc w:val="both"/>
-        <w:rPr>
-          <w:sz w:val="24"/>
-          <w:szCs w:val="24"/>
-        </w:rPr>
-      </w:pPr>
-    </w:p>
-    <w:p>
-      <w:pPr>
-        <w:pStyle w:val="ListParagraph"/>
-        <w:ind w:left="1440"/>
-        <w:jc w:val="both"/>
-        <w:rPr>
-          <w:sz w:val="24"/>
-          <w:szCs w:val="24"/>
-        </w:rPr>
-      </w:pPr>
-    </w:p>
-    <w:p>
-      <w:pPr>
-        <w:pStyle w:val="ListParagraph"/>
-        <w:ind w:left="1440"/>
-        <w:jc w:val="both"/>
-        <w:rPr>
-          <w:sz w:val="24"/>
-          <w:szCs w:val="24"/>
-        </w:rPr>
-      </w:pPr>
-    </w:p>
-    <w:p>
-      <w:pPr>
-        <w:pStyle w:val="ListParagraph"/>
-        <w:ind w:left="1440"/>
-        <w:jc w:val="both"/>
-        <w:rPr>
-          <w:sz w:val="24"/>
-          <w:szCs w:val="24"/>
-        </w:rPr>
-      </w:pPr>
-    </w:p>
-    <w:p>
-      <w:pPr>
-        <w:pStyle w:val="ListParagraph"/>
-        <w:ind w:left="1440"/>
-        <w:jc w:val="both"/>
-        <w:rPr>
-          <w:sz w:val="24"/>
-          <w:szCs w:val="24"/>
-        </w:rPr>
-      </w:pPr>
-    </w:p>
-    <w:p>
-      <w:pPr>
-        <w:pStyle w:val="ListParagraph"/>
-        <w:ind w:left="1440"/>
-        <w:jc w:val="both"/>
-        <w:rPr>
-          <w:sz w:val="24"/>
-          <w:szCs w:val="24"/>
-        </w:rPr>
-      </w:pPr>
-    </w:p>
-    <w:p>
-      <w:pPr>
-        <w:pStyle w:val="ListParagraph"/>
-        <w:ind w:left="1440"/>
-        <w:jc w:val="both"/>
-        <w:rPr>
-          <w:sz w:val="24"/>
-          <w:szCs w:val="24"/>
-        </w:rPr>
-      </w:pPr>
-    </w:p>
-    <w:p>
-      <w:pPr>
-        <w:pStyle w:val="ListParagraph"/>
-        <w:ind w:left="1440"/>
-        <w:jc w:val="both"/>
-        <w:rPr>
-          <w:sz w:val="24"/>
-          <w:szCs w:val="24"/>
-        </w:rPr>
-      </w:pPr>
-    </w:p>
-    <w:p>
-      <w:pPr>
-        <w:pStyle w:val="ListParagraph"/>
-        <w:ind w:left="1440"/>
-        <w:jc w:val="both"/>
-        <w:rPr>
-          <w:sz w:val="24"/>
-          <w:szCs w:val="24"/>
-        </w:rPr>
-      </w:pPr>
-    </w:p>
-    <w:p>
-      <w:pPr>
-        <w:pStyle w:val="ListParagraph"/>
-        <w:ind w:left="1440"/>
         <w:jc w:val="both"/>
         <w:rPr>
           <w:b/>
@@ -3433,19 +4901,18 @@
       </w:pPr>
       <w:r>
         <w:rPr>
+          <w:sz w:val="24"/>
+          <w:szCs w:val="24"/>
+        </w:rPr>
+        <w:t xml:space="preserve"> </w:t>
+      </w:r>
+      <w:r>
+        <w:rPr>
           <w:b/>
           <w:sz w:val="28"/>
           <w:szCs w:val="28"/>
         </w:rPr>
-        <w:t>Referenc</w:t>
-      </w:r>
-      <w:r>
-        <w:rPr>
-          <w:b/>
-          <w:sz w:val="28"/>
-          <w:szCs w:val="28"/>
-        </w:rPr>
-        <w:t>es</w:t>
+        <w:t>References</w:t>
       </w:r>
     </w:p>
     <w:p>
@@ -3456,6 +4923,7 @@
           <w:numId w:val="7"/>
         </w:numPr>
         <w:spacing w:line="308" w:lineRule="atLeast"/>
+        <w:jc w:val="both"/>
         <w:rPr>
           <w:rFonts w:ascii="Arial" w:hAnsi="Arial" w:cs="Arial"/>
           <w:color w:val="660099"/>
@@ -3501,6 +4969,7 @@
     <w:p>
       <w:pPr>
         <w:spacing w:line="308" w:lineRule="atLeast"/>
+        <w:jc w:val="both"/>
         <w:rPr>
           <w:rStyle w:val="Hyperlink"/>
           <w:rFonts w:ascii="Arial" w:hAnsi="Arial" w:cs="Arial"/>
@@ -3546,6 +5015,7 @@
     </w:p>
     <w:p>
       <w:pPr>
+        <w:jc w:val="both"/>
         <w:rPr>
           <w:rStyle w:val="HTMLCite"/>
           <w:rFonts w:ascii="Arial" w:hAnsi="Arial" w:cs="Arial"/>
@@ -3581,7 +5051,7 @@
         </w:rPr>
         <w:t xml:space="preserve">                           2. </w:t>
       </w:r>
-      <w:hyperlink r:id="rId23" w:history="1">
+      <w:hyperlink r:id="rId27" w:history="1">
         <w:r>
           <w:rPr>
             <w:rStyle w:val="Hyperlink"/>
@@ -3620,9 +5090,31 @@
           <w:szCs w:val="21"/>
           <w:shd w:val="clear" w:color="auto" w:fill="FFFFFF"/>
         </w:rPr>
-        <w:t xml:space="preserve">  3. </w:t>
-      </w:r>
-      <w:hyperlink r:id="rId24" w:history="1">
+        <w:t xml:space="preserve">  </w:t>
+      </w:r>
+      <w:r>
+        <w:rPr>
+          <w:rStyle w:val="HTMLCite"/>
+          <w:rFonts w:ascii="Arial" w:hAnsi="Arial" w:cs="Arial"/>
+          <w:color w:val="3C4043"/>
+          <w:sz w:val="21"/>
+          <w:szCs w:val="21"/>
+          <w:shd w:val="clear" w:color="auto" w:fill="FFFFFF"/>
+        </w:rPr>
+        <w:t xml:space="preserve"> </w:t>
+      </w:r>
+      <w:r>
+        <w:rPr>
+          <w:rStyle w:val="HTMLCite"/>
+          <w:rFonts w:ascii="Arial" w:hAnsi="Arial" w:cs="Arial"/>
+          <w:color w:val="3C4043"/>
+          <w:sz w:val="21"/>
+          <w:szCs w:val="21"/>
+          <w:shd w:val="clear" w:color="auto" w:fill="FFFFFF"/>
+        </w:rPr>
+        <w:t xml:space="preserve">3. </w:t>
+      </w:r>
+      <w:hyperlink r:id="rId28" w:history="1">
         <w:r>
           <w:rPr>
             <w:rStyle w:val="Hyperlink"/>
@@ -3639,12 +5131,9 @@
     <w:p>
       <w:pPr>
         <w:spacing w:line="308" w:lineRule="atLeast"/>
-        <w:rPr>
-          <w:rStyle w:val="HTMLCite"/>
+        <w:jc w:val="both"/>
+        <w:rPr>
           <w:rFonts w:ascii="Arial" w:hAnsi="Arial" w:cs="Arial"/>
-          <w:i w:val="0"/>
-          <w:iCs w:val="0"/>
-          <w:color w:val="3C4043"/>
           <w:sz w:val="21"/>
           <w:szCs w:val="21"/>
           <w:shd w:val="clear" w:color="auto" w:fill="FFFFFF"/>
@@ -3659,13 +5148,7 @@
           <w:szCs w:val="21"/>
           <w:shd w:val="clear" w:color="auto" w:fill="FFFFFF"/>
         </w:rPr>
-        <w:t xml:space="preserve">                          4. </w:t>
-      </w:r>
-      <w:r>
-        <w:fldChar w:fldCharType="begin"/>
-      </w:r>
-      <w:r>
-        <w:instrText xml:space="preserve"> HYPERLINK " </w:instrText>
+        <w:t xml:space="preserve">                         </w:t>
       </w:r>
       <w:r>
         <w:rPr>
@@ -3676,23 +5159,8 @@
           <w:szCs w:val="21"/>
           <w:shd w:val="clear" w:color="auto" w:fill="FFFFFF"/>
         </w:rPr>
-        <w:instrText>https://www.baylor.edu.com/</w:instrText>
-      </w:r>
-    </w:p>
-    <w:p>
-      <w:pPr>
-        <w:spacing w:line="308" w:lineRule="atLeast"/>
-        <w:rPr>
-          <w:rStyle w:val="HTMLCite"/>
-          <w:rFonts w:ascii="Arial" w:hAnsi="Arial" w:cs="Arial"/>
-          <w:i w:val="0"/>
-          <w:iCs w:val="0"/>
-          <w:color w:val="3C4043"/>
-          <w:sz w:val="21"/>
-          <w:szCs w:val="21"/>
-          <w:shd w:val="clear" w:color="auto" w:fill="FFFFFF"/>
-        </w:rPr>
-      </w:pPr>
+        <w:t xml:space="preserve"> </w:t>
+      </w:r>
       <w:r>
         <w:rPr>
           <w:rStyle w:val="HTMLCite"/>
@@ -3702,12 +5170,49 @@
           <w:szCs w:val="21"/>
           <w:shd w:val="clear" w:color="auto" w:fill="FFFFFF"/>
         </w:rPr>
-        <w:instrText xml:space="preserve">                          5.  http://www.ebizmba.com/</w:instrText>
+        <w:t xml:space="preserve"> 4. </w:t>
+      </w:r>
+      <w:r>
+        <w:fldChar w:fldCharType="begin"/>
+      </w:r>
+      <w:r>
+        <w:instrText xml:space="preserve"> HYPERLINK " </w:instrText>
+      </w:r>
+      <w:r>
+        <w:rPr>
+          <w:rFonts w:ascii="Arial" w:hAnsi="Arial" w:cs="Arial"/>
+          <w:sz w:val="21"/>
+          <w:szCs w:val="21"/>
+          <w:shd w:val="clear" w:color="auto" w:fill="FFFFFF"/>
+        </w:rPr>
+        <w:instrText>https://www.baylor.edu.com/</w:instrText>
       </w:r>
     </w:p>
     <w:p>
       <w:pPr>
         <w:spacing w:line="308" w:lineRule="atLeast"/>
+        <w:jc w:val="both"/>
+        <w:rPr>
+          <w:rFonts w:ascii="Arial" w:hAnsi="Arial" w:cs="Arial"/>
+          <w:sz w:val="21"/>
+          <w:szCs w:val="21"/>
+          <w:shd w:val="clear" w:color="auto" w:fill="FFFFFF"/>
+        </w:rPr>
+      </w:pPr>
+      <w:r>
+        <w:rPr>
+          <w:rFonts w:ascii="Arial" w:hAnsi="Arial" w:cs="Arial"/>
+          <w:sz w:val="21"/>
+          <w:szCs w:val="21"/>
+          <w:shd w:val="clear" w:color="auto" w:fill="FFFFFF"/>
+        </w:rPr>
+        <w:instrText xml:space="preserve">                           5.  http://www.ebizmba.com/      </w:instrText>
+      </w:r>
+    </w:p>
+    <w:p>
+      <w:pPr>
+        <w:spacing w:line="308" w:lineRule="atLeast"/>
+        <w:jc w:val="both"/>
         <w:rPr>
           <w:rStyle w:val="Hyperlink"/>
           <w:rFonts w:ascii="Arial" w:hAnsi="Arial" w:cs="Arial"/>
@@ -3745,6 +5250,7 @@
     <w:p>
       <w:pPr>
         <w:spacing w:line="308" w:lineRule="atLeast"/>
+        <w:jc w:val="both"/>
         <w:rPr>
           <w:rStyle w:val="Hyperlink"/>
           <w:rFonts w:ascii="Arial" w:hAnsi="Arial" w:cs="Arial"/>
@@ -3763,7 +5269,18 @@
           <w:u w:val="none"/>
           <w:shd w:val="clear" w:color="auto" w:fill="FFFFFF"/>
         </w:rPr>
-        <w:t xml:space="preserve">                          5.  http://www.ebizmba.com/</w:t>
+        <w:t xml:space="preserve">                           5.  http://www.ebizmba.com/</w:t>
+      </w:r>
+      <w:r>
+        <w:rPr>
+          <w:rStyle w:val="Hyperlink"/>
+          <w:rFonts w:ascii="Arial" w:hAnsi="Arial" w:cs="Arial"/>
+          <w:sz w:val="21"/>
+          <w:szCs w:val="21"/>
+          <w:u w:val="none"/>
+          <w:shd w:val="clear" w:color="auto" w:fill="FFFFFF"/>
+        </w:rPr>
+        <w:t xml:space="preserve">      </w:t>
       </w:r>
     </w:p>
     <w:p>
@@ -3778,6 +5295,15 @@
       </w:pPr>
       <w:r>
         <w:fldChar w:fldCharType="end"/>
+      </w:r>
+      <w:r>
+        <w:t xml:space="preserve">  </w:t>
+      </w:r>
+      <w:r>
+        <w:t xml:space="preserve">  </w:t>
+      </w:r>
+      <w:r>
+        <w:t xml:space="preserve">6. </w:t>
       </w:r>
     </w:p>
     <w:p>
@@ -3791,15 +5317,17 @@
           <w:szCs w:val="24"/>
         </w:rPr>
       </w:pPr>
-      <w:bookmarkStart w:id="0" w:name="_GoBack"/>
-      <w:bookmarkEnd w:id="0"/>
-    </w:p>
-    <w:p/>
+    </w:p>
+    <w:p>
+      <w:pPr>
+        <w:jc w:val="both"/>
+      </w:pPr>
+    </w:p>
     <w:sectPr>
-      <w:footerReference w:type="default" r:id="rId25"/>
-      <w:footerReference w:type="first" r:id="rId26"/>
+      <w:footerReference w:type="default" r:id="rId29"/>
       <w:pgSz w:w="12240" w:h="15840"/>
       <w:pgMar w:top="1440" w:right="1440" w:bottom="1440" w:left="1440" w:header="720" w:footer="720" w:gutter="0"/>
+      <w:pgNumType w:start="0"/>
       <w:cols w:space="720"/>
       <w:titlePg/>
       <w:docGrid w:linePitch="360"/>
@@ -3808,11 +5336,36 @@
 </w:document>
 </file>
 
+<file path=word/endnotes.xml><?xml version="1.0" encoding="utf-8"?>
+<w:endnotes xmlns:wpc="http://schemas.microsoft.com/office/word/2010/wordprocessingCanvas" xmlns:mc="http://schemas.openxmlformats.org/markup-compatibility/2006" xmlns:o="urn:schemas-microsoft-com:office:office" xmlns:r="http://schemas.openxmlformats.org/officeDocument/2006/relationships" xmlns:m="http://schemas.openxmlformats.org/officeDocument/2006/math" xmlns:v="urn:schemas-microsoft-com:vml" xmlns:wp14="http://schemas.microsoft.com/office/word/2010/wordprocessingDrawing" xmlns:wp="http://schemas.openxmlformats.org/drawingml/2006/wordprocessingDrawing" xmlns:w10="urn:schemas-microsoft-com:office:word" xmlns:w="http://schemas.openxmlformats.org/wordprocessingml/2006/main" xmlns:w14="http://schemas.microsoft.com/office/word/2010/wordml" xmlns:wpg="http://schemas.microsoft.com/office/word/2010/wordprocessingGroup" xmlns:wpi="http://schemas.microsoft.com/office/word/2010/wordprocessingInk" xmlns:wne="http://schemas.microsoft.com/office/word/2006/wordml" xmlns:wps="http://schemas.microsoft.com/office/word/2010/wordprocessingShape" mc:Ignorable="w14 wp14">
+  <w:endnote w:type="separator" w:id="-1">
+    <w:p>
+      <w:pPr>
+        <w:spacing w:after="0" w:line="240" w:lineRule="auto"/>
+      </w:pPr>
+      <w:r>
+        <w:separator/>
+      </w:r>
+    </w:p>
+  </w:endnote>
+  <w:endnote w:type="continuationSeparator" w:id="0">
+    <w:p>
+      <w:pPr>
+        <w:spacing w:after="0" w:line="240" w:lineRule="auto"/>
+      </w:pPr>
+      <w:r>
+        <w:continuationSeparator/>
+      </w:r>
+    </w:p>
+  </w:endnote>
+</w:endnotes>
+</file>
+
 <file path=word/footer1.xml><?xml version="1.0" encoding="utf-8"?>
 <w:ftr xmlns:wpc="http://schemas.microsoft.com/office/word/2010/wordprocessingCanvas" xmlns:mc="http://schemas.openxmlformats.org/markup-compatibility/2006" xmlns:o="urn:schemas-microsoft-com:office:office" xmlns:r="http://schemas.openxmlformats.org/officeDocument/2006/relationships" xmlns:m="http://schemas.openxmlformats.org/officeDocument/2006/math" xmlns:v="urn:schemas-microsoft-com:vml" xmlns:wp14="http://schemas.microsoft.com/office/word/2010/wordprocessingDrawing" xmlns:wp="http://schemas.openxmlformats.org/drawingml/2006/wordprocessingDrawing" xmlns:w10="urn:schemas-microsoft-com:office:word" xmlns:w="http://schemas.openxmlformats.org/wordprocessingml/2006/main" xmlns:w14="http://schemas.microsoft.com/office/word/2010/wordml" xmlns:wpg="http://schemas.microsoft.com/office/word/2010/wordprocessingGroup" xmlns:wpi="http://schemas.microsoft.com/office/word/2010/wordprocessingInk" xmlns:wne="http://schemas.microsoft.com/office/word/2006/wordml" xmlns:wps="http://schemas.microsoft.com/office/word/2010/wordprocessingShape" mc:Ignorable="w14 wp14">
   <w:sdt>
     <w:sdtPr>
-      <w:id w:val="-1645037167"/>
+      <w:id w:val="-908074303"/>
       <w:docPartObj>
         <w:docPartGallery w:val="Page Numbers (Bottom of Page)"/>
         <w:docPartUnique/>
@@ -3842,7 +5395,7 @@
           <w:rPr>
             <w:noProof/>
           </w:rPr>
-          <w:t>2</w:t>
+          <w:t>7</w:t>
         </w:r>
         <w:r>
           <w:rPr>
@@ -3861,24 +5414,486 @@
 </w:ftr>
 </file>
 
-<file path=word/footer2.xml><?xml version="1.0" encoding="utf-8"?>
-<w:ftr xmlns:wpc="http://schemas.microsoft.com/office/word/2010/wordprocessingCanvas" xmlns:mc="http://schemas.openxmlformats.org/markup-compatibility/2006" xmlns:o="urn:schemas-microsoft-com:office:office" xmlns:r="http://schemas.openxmlformats.org/officeDocument/2006/relationships" xmlns:m="http://schemas.openxmlformats.org/officeDocument/2006/math" xmlns:v="urn:schemas-microsoft-com:vml" xmlns:wp14="http://schemas.microsoft.com/office/word/2010/wordprocessingDrawing" xmlns:wp="http://schemas.openxmlformats.org/drawingml/2006/wordprocessingDrawing" xmlns:w10="urn:schemas-microsoft-com:office:word" xmlns:w="http://schemas.openxmlformats.org/wordprocessingml/2006/main" xmlns:w14="http://schemas.microsoft.com/office/word/2010/wordml" xmlns:wpg="http://schemas.microsoft.com/office/word/2010/wordprocessingGroup" xmlns:wpi="http://schemas.microsoft.com/office/word/2010/wordprocessingInk" xmlns:wne="http://schemas.microsoft.com/office/word/2006/wordml" xmlns:wps="http://schemas.microsoft.com/office/word/2010/wordprocessingShape" mc:Ignorable="w14 wp14">
-  <w:p>
-    <w:pPr>
-      <w:pStyle w:val="Footer"/>
-    </w:pPr>
-    <w:proofErr w:type="gramStart"/>
-    <w:r>
-      <w:t>i</w:t>
-    </w:r>
-    <w:proofErr w:type="gramEnd"/>
-  </w:p>
-</w:ftr>
+<file path=word/footnotes.xml><?xml version="1.0" encoding="utf-8"?>
+<w:footnotes xmlns:wpc="http://schemas.microsoft.com/office/word/2010/wordprocessingCanvas" xmlns:mc="http://schemas.openxmlformats.org/markup-compatibility/2006" xmlns:o="urn:schemas-microsoft-com:office:office" xmlns:r="http://schemas.openxmlformats.org/officeDocument/2006/relationships" xmlns:m="http://schemas.openxmlformats.org/officeDocument/2006/math" xmlns:v="urn:schemas-microsoft-com:vml" xmlns:wp14="http://schemas.microsoft.com/office/word/2010/wordprocessingDrawing" xmlns:wp="http://schemas.openxmlformats.org/drawingml/2006/wordprocessingDrawing" xmlns:w10="urn:schemas-microsoft-com:office:word" xmlns:w="http://schemas.openxmlformats.org/wordprocessingml/2006/main" xmlns:w14="http://schemas.microsoft.com/office/word/2010/wordml" xmlns:wpg="http://schemas.microsoft.com/office/word/2010/wordprocessingGroup" xmlns:wpi="http://schemas.microsoft.com/office/word/2010/wordprocessingInk" xmlns:wne="http://schemas.microsoft.com/office/word/2006/wordml" xmlns:wps="http://schemas.microsoft.com/office/word/2010/wordprocessingShape" mc:Ignorable="w14 wp14">
+  <w:footnote w:type="separator" w:id="-1">
+    <w:p>
+      <w:pPr>
+        <w:spacing w:after="0" w:line="240" w:lineRule="auto"/>
+      </w:pPr>
+      <w:r>
+        <w:separator/>
+      </w:r>
+    </w:p>
+  </w:footnote>
+  <w:footnote w:type="continuationSeparator" w:id="0">
+    <w:p>
+      <w:pPr>
+        <w:spacing w:after="0" w:line="240" w:lineRule="auto"/>
+      </w:pPr>
+      <w:r>
+        <w:continuationSeparator/>
+      </w:r>
+    </w:p>
+  </w:footnote>
+</w:footnotes>
 </file>
 
 <file path=word/numbering.xml><?xml version="1.0" encoding="utf-8"?>
 <w:numbering xmlns:wpc="http://schemas.microsoft.com/office/word/2010/wordprocessingCanvas" xmlns:mc="http://schemas.openxmlformats.org/markup-compatibility/2006" xmlns:o="urn:schemas-microsoft-com:office:office" xmlns:r="http://schemas.openxmlformats.org/officeDocument/2006/relationships" xmlns:m="http://schemas.openxmlformats.org/officeDocument/2006/math" xmlns:v="urn:schemas-microsoft-com:vml" xmlns:wp14="http://schemas.microsoft.com/office/word/2010/wordprocessingDrawing" xmlns:wp="http://schemas.openxmlformats.org/drawingml/2006/wordprocessingDrawing" xmlns:w10="urn:schemas-microsoft-com:office:word" xmlns:w="http://schemas.openxmlformats.org/wordprocessingml/2006/main" xmlns:w14="http://schemas.microsoft.com/office/word/2010/wordml" xmlns:wpg="http://schemas.microsoft.com/office/word/2010/wordprocessingGroup" xmlns:wpi="http://schemas.microsoft.com/office/word/2010/wordprocessingInk" xmlns:wne="http://schemas.microsoft.com/office/word/2006/wordml" xmlns:wps="http://schemas.microsoft.com/office/word/2010/wordprocessingShape" mc:Ignorable="w14 wp14">
   <w:abstractNum w:abstractNumId="0">
+    <w:nsid w:val="03922EF3"/>
+    <w:multiLevelType w:val="hybridMultilevel"/>
+    <w:tmpl w:val="277C2C30"/>
+    <w:lvl w:ilvl="0" w:tplc="04090001">
+      <w:start w:val="1"/>
+      <w:numFmt w:val="bullet"/>
+      <w:lvlText w:val=""/>
+      <w:lvlJc w:val="left"/>
+      <w:pPr>
+        <w:ind w:left="1800" w:hanging="360"/>
+      </w:pPr>
+      <w:rPr>
+        <w:rFonts w:ascii="Symbol" w:hAnsi="Symbol" w:hint="default"/>
+      </w:rPr>
+    </w:lvl>
+    <w:lvl w:ilvl="1" w:tplc="04090003" w:tentative="1">
+      <w:start w:val="1"/>
+      <w:numFmt w:val="bullet"/>
+      <w:lvlText w:val="o"/>
+      <w:lvlJc w:val="left"/>
+      <w:pPr>
+        <w:ind w:left="2520" w:hanging="360"/>
+      </w:pPr>
+      <w:rPr>
+        <w:rFonts w:ascii="Courier New" w:hAnsi="Courier New" w:cs="Courier New" w:hint="default"/>
+      </w:rPr>
+    </w:lvl>
+    <w:lvl w:ilvl="2" w:tplc="04090005" w:tentative="1">
+      <w:start w:val="1"/>
+      <w:numFmt w:val="bullet"/>
+      <w:lvlText w:val=""/>
+      <w:lvlJc w:val="left"/>
+      <w:pPr>
+        <w:ind w:left="3240" w:hanging="360"/>
+      </w:pPr>
+      <w:rPr>
+        <w:rFonts w:ascii="Wingdings" w:hAnsi="Wingdings" w:hint="default"/>
+      </w:rPr>
+    </w:lvl>
+    <w:lvl w:ilvl="3" w:tplc="04090001" w:tentative="1">
+      <w:start w:val="1"/>
+      <w:numFmt w:val="bullet"/>
+      <w:lvlText w:val=""/>
+      <w:lvlJc w:val="left"/>
+      <w:pPr>
+        <w:ind w:left="3960" w:hanging="360"/>
+      </w:pPr>
+      <w:rPr>
+        <w:rFonts w:ascii="Symbol" w:hAnsi="Symbol" w:hint="default"/>
+      </w:rPr>
+    </w:lvl>
+    <w:lvl w:ilvl="4" w:tplc="04090003" w:tentative="1">
+      <w:start w:val="1"/>
+      <w:numFmt w:val="bullet"/>
+      <w:lvlText w:val="o"/>
+      <w:lvlJc w:val="left"/>
+      <w:pPr>
+        <w:ind w:left="4680" w:hanging="360"/>
+      </w:pPr>
+      <w:rPr>
+        <w:rFonts w:ascii="Courier New" w:hAnsi="Courier New" w:cs="Courier New" w:hint="default"/>
+      </w:rPr>
+    </w:lvl>
+    <w:lvl w:ilvl="5" w:tplc="04090005" w:tentative="1">
+      <w:start w:val="1"/>
+      <w:numFmt w:val="bullet"/>
+      <w:lvlText w:val=""/>
+      <w:lvlJc w:val="left"/>
+      <w:pPr>
+        <w:ind w:left="5400" w:hanging="360"/>
+      </w:pPr>
+      <w:rPr>
+        <w:rFonts w:ascii="Wingdings" w:hAnsi="Wingdings" w:hint="default"/>
+      </w:rPr>
+    </w:lvl>
+    <w:lvl w:ilvl="6" w:tplc="04090001" w:tentative="1">
+      <w:start w:val="1"/>
+      <w:numFmt w:val="bullet"/>
+      <w:lvlText w:val=""/>
+      <w:lvlJc w:val="left"/>
+      <w:pPr>
+        <w:ind w:left="6120" w:hanging="360"/>
+      </w:pPr>
+      <w:rPr>
+        <w:rFonts w:ascii="Symbol" w:hAnsi="Symbol" w:hint="default"/>
+      </w:rPr>
+    </w:lvl>
+    <w:lvl w:ilvl="7" w:tplc="04090003" w:tentative="1">
+      <w:start w:val="1"/>
+      <w:numFmt w:val="bullet"/>
+      <w:lvlText w:val="o"/>
+      <w:lvlJc w:val="left"/>
+      <w:pPr>
+        <w:ind w:left="6840" w:hanging="360"/>
+      </w:pPr>
+      <w:rPr>
+        <w:rFonts w:ascii="Courier New" w:hAnsi="Courier New" w:cs="Courier New" w:hint="default"/>
+      </w:rPr>
+    </w:lvl>
+    <w:lvl w:ilvl="8" w:tplc="04090005" w:tentative="1">
+      <w:start w:val="1"/>
+      <w:numFmt w:val="bullet"/>
+      <w:lvlText w:val=""/>
+      <w:lvlJc w:val="left"/>
+      <w:pPr>
+        <w:ind w:left="7560" w:hanging="360"/>
+      </w:pPr>
+      <w:rPr>
+        <w:rFonts w:ascii="Wingdings" w:hAnsi="Wingdings" w:hint="default"/>
+      </w:rPr>
+    </w:lvl>
+  </w:abstractNum>
+  <w:abstractNum w:abstractNumId="1">
+    <w:nsid w:val="2D641C3E"/>
+    <w:multiLevelType w:val="hybridMultilevel"/>
+    <w:tmpl w:val="09B25F68"/>
+    <w:lvl w:ilvl="0" w:tplc="0409000D">
+      <w:start w:val="1"/>
+      <w:numFmt w:val="bullet"/>
+      <w:lvlText w:val=""/>
+      <w:lvlJc w:val="left"/>
+      <w:pPr>
+        <w:ind w:left="1860" w:hanging="360"/>
+      </w:pPr>
+      <w:rPr>
+        <w:rFonts w:ascii="Wingdings" w:hAnsi="Wingdings" w:hint="default"/>
+      </w:rPr>
+    </w:lvl>
+    <w:lvl w:ilvl="1" w:tplc="04090003" w:tentative="1">
+      <w:start w:val="1"/>
+      <w:numFmt w:val="bullet"/>
+      <w:lvlText w:val="o"/>
+      <w:lvlJc w:val="left"/>
+      <w:pPr>
+        <w:ind w:left="2580" w:hanging="360"/>
+      </w:pPr>
+      <w:rPr>
+        <w:rFonts w:ascii="Courier New" w:hAnsi="Courier New" w:cs="Courier New" w:hint="default"/>
+      </w:rPr>
+    </w:lvl>
+    <w:lvl w:ilvl="2" w:tplc="04090005" w:tentative="1">
+      <w:start w:val="1"/>
+      <w:numFmt w:val="bullet"/>
+      <w:lvlText w:val=""/>
+      <w:lvlJc w:val="left"/>
+      <w:pPr>
+        <w:ind w:left="3300" w:hanging="360"/>
+      </w:pPr>
+      <w:rPr>
+        <w:rFonts w:ascii="Wingdings" w:hAnsi="Wingdings" w:hint="default"/>
+      </w:rPr>
+    </w:lvl>
+    <w:lvl w:ilvl="3" w:tplc="04090001" w:tentative="1">
+      <w:start w:val="1"/>
+      <w:numFmt w:val="bullet"/>
+      <w:lvlText w:val=""/>
+      <w:lvlJc w:val="left"/>
+      <w:pPr>
+        <w:ind w:left="4020" w:hanging="360"/>
+      </w:pPr>
+      <w:rPr>
+        <w:rFonts w:ascii="Symbol" w:hAnsi="Symbol" w:hint="default"/>
+      </w:rPr>
+    </w:lvl>
+    <w:lvl w:ilvl="4" w:tplc="04090003" w:tentative="1">
+      <w:start w:val="1"/>
+      <w:numFmt w:val="bullet"/>
+      <w:lvlText w:val="o"/>
+      <w:lvlJc w:val="left"/>
+      <w:pPr>
+        <w:ind w:left="4740" w:hanging="360"/>
+      </w:pPr>
+      <w:rPr>
+        <w:rFonts w:ascii="Courier New" w:hAnsi="Courier New" w:cs="Courier New" w:hint="default"/>
+      </w:rPr>
+    </w:lvl>
+    <w:lvl w:ilvl="5" w:tplc="04090005" w:tentative="1">
+      <w:start w:val="1"/>
+      <w:numFmt w:val="bullet"/>
+      <w:lvlText w:val=""/>
+      <w:lvlJc w:val="left"/>
+      <w:pPr>
+        <w:ind w:left="5460" w:hanging="360"/>
+      </w:pPr>
+      <w:rPr>
+        <w:rFonts w:ascii="Wingdings" w:hAnsi="Wingdings" w:hint="default"/>
+      </w:rPr>
+    </w:lvl>
+    <w:lvl w:ilvl="6" w:tplc="04090001" w:tentative="1">
+      <w:start w:val="1"/>
+      <w:numFmt w:val="bullet"/>
+      <w:lvlText w:val=""/>
+      <w:lvlJc w:val="left"/>
+      <w:pPr>
+        <w:ind w:left="6180" w:hanging="360"/>
+      </w:pPr>
+      <w:rPr>
+        <w:rFonts w:ascii="Symbol" w:hAnsi="Symbol" w:hint="default"/>
+      </w:rPr>
+    </w:lvl>
+    <w:lvl w:ilvl="7" w:tplc="04090003" w:tentative="1">
+      <w:start w:val="1"/>
+      <w:numFmt w:val="bullet"/>
+      <w:lvlText w:val="o"/>
+      <w:lvlJc w:val="left"/>
+      <w:pPr>
+        <w:ind w:left="6900" w:hanging="360"/>
+      </w:pPr>
+      <w:rPr>
+        <w:rFonts w:ascii="Courier New" w:hAnsi="Courier New" w:cs="Courier New" w:hint="default"/>
+      </w:rPr>
+    </w:lvl>
+    <w:lvl w:ilvl="8" w:tplc="04090005" w:tentative="1">
+      <w:start w:val="1"/>
+      <w:numFmt w:val="bullet"/>
+      <w:lvlText w:val=""/>
+      <w:lvlJc w:val="left"/>
+      <w:pPr>
+        <w:ind w:left="7620" w:hanging="360"/>
+      </w:pPr>
+      <w:rPr>
+        <w:rFonts w:ascii="Wingdings" w:hAnsi="Wingdings" w:hint="default"/>
+      </w:rPr>
+    </w:lvl>
+  </w:abstractNum>
+  <w:abstractNum w:abstractNumId="2">
+    <w:nsid w:val="2E024C15"/>
+    <w:multiLevelType w:val="hybridMultilevel"/>
+    <w:tmpl w:val="BA9CA69E"/>
+    <w:lvl w:ilvl="0" w:tplc="0409000D">
+      <w:start w:val="1"/>
+      <w:numFmt w:val="bullet"/>
+      <w:lvlText w:val=""/>
+      <w:lvlJc w:val="left"/>
+      <w:pPr>
+        <w:ind w:left="2640" w:hanging="360"/>
+      </w:pPr>
+      <w:rPr>
+        <w:rFonts w:ascii="Wingdings" w:hAnsi="Wingdings" w:hint="default"/>
+      </w:rPr>
+    </w:lvl>
+    <w:lvl w:ilvl="1" w:tplc="04090003" w:tentative="1">
+      <w:start w:val="1"/>
+      <w:numFmt w:val="bullet"/>
+      <w:lvlText w:val="o"/>
+      <w:lvlJc w:val="left"/>
+      <w:pPr>
+        <w:ind w:left="3360" w:hanging="360"/>
+      </w:pPr>
+      <w:rPr>
+        <w:rFonts w:ascii="Courier New" w:hAnsi="Courier New" w:cs="Courier New" w:hint="default"/>
+      </w:rPr>
+    </w:lvl>
+    <w:lvl w:ilvl="2" w:tplc="04090005" w:tentative="1">
+      <w:start w:val="1"/>
+      <w:numFmt w:val="bullet"/>
+      <w:lvlText w:val=""/>
+      <w:lvlJc w:val="left"/>
+      <w:pPr>
+        <w:ind w:left="4080" w:hanging="360"/>
+      </w:pPr>
+      <w:rPr>
+        <w:rFonts w:ascii="Wingdings" w:hAnsi="Wingdings" w:hint="default"/>
+      </w:rPr>
+    </w:lvl>
+    <w:lvl w:ilvl="3" w:tplc="04090001" w:tentative="1">
+      <w:start w:val="1"/>
+      <w:numFmt w:val="bullet"/>
+      <w:lvlText w:val=""/>
+      <w:lvlJc w:val="left"/>
+      <w:pPr>
+        <w:ind w:left="4800" w:hanging="360"/>
+      </w:pPr>
+      <w:rPr>
+        <w:rFonts w:ascii="Symbol" w:hAnsi="Symbol" w:hint="default"/>
+      </w:rPr>
+    </w:lvl>
+    <w:lvl w:ilvl="4" w:tplc="04090003" w:tentative="1">
+      <w:start w:val="1"/>
+      <w:numFmt w:val="bullet"/>
+      <w:lvlText w:val="o"/>
+      <w:lvlJc w:val="left"/>
+      <w:pPr>
+        <w:ind w:left="5520" w:hanging="360"/>
+      </w:pPr>
+      <w:rPr>
+        <w:rFonts w:ascii="Courier New" w:hAnsi="Courier New" w:cs="Courier New" w:hint="default"/>
+      </w:rPr>
+    </w:lvl>
+    <w:lvl w:ilvl="5" w:tplc="04090005" w:tentative="1">
+      <w:start w:val="1"/>
+      <w:numFmt w:val="bullet"/>
+      <w:lvlText w:val=""/>
+      <w:lvlJc w:val="left"/>
+      <w:pPr>
+        <w:ind w:left="6240" w:hanging="360"/>
+      </w:pPr>
+      <w:rPr>
+        <w:rFonts w:ascii="Wingdings" w:hAnsi="Wingdings" w:hint="default"/>
+      </w:rPr>
+    </w:lvl>
+    <w:lvl w:ilvl="6" w:tplc="04090001" w:tentative="1">
+      <w:start w:val="1"/>
+      <w:numFmt w:val="bullet"/>
+      <w:lvlText w:val=""/>
+      <w:lvlJc w:val="left"/>
+      <w:pPr>
+        <w:ind w:left="6960" w:hanging="360"/>
+      </w:pPr>
+      <w:rPr>
+        <w:rFonts w:ascii="Symbol" w:hAnsi="Symbol" w:hint="default"/>
+      </w:rPr>
+    </w:lvl>
+    <w:lvl w:ilvl="7" w:tplc="04090003" w:tentative="1">
+      <w:start w:val="1"/>
+      <w:numFmt w:val="bullet"/>
+      <w:lvlText w:val="o"/>
+      <w:lvlJc w:val="left"/>
+      <w:pPr>
+        <w:ind w:left="7680" w:hanging="360"/>
+      </w:pPr>
+      <w:rPr>
+        <w:rFonts w:ascii="Courier New" w:hAnsi="Courier New" w:cs="Courier New" w:hint="default"/>
+      </w:rPr>
+    </w:lvl>
+    <w:lvl w:ilvl="8" w:tplc="04090005" w:tentative="1">
+      <w:start w:val="1"/>
+      <w:numFmt w:val="bullet"/>
+      <w:lvlText w:val=""/>
+      <w:lvlJc w:val="left"/>
+      <w:pPr>
+        <w:ind w:left="8400" w:hanging="360"/>
+      </w:pPr>
+      <w:rPr>
+        <w:rFonts w:ascii="Wingdings" w:hAnsi="Wingdings" w:hint="default"/>
+      </w:rPr>
+    </w:lvl>
+  </w:abstractNum>
+  <w:abstractNum w:abstractNumId="3">
+    <w:nsid w:val="3F5853D3"/>
+    <w:multiLevelType w:val="hybridMultilevel"/>
+    <w:tmpl w:val="C2C6E1F0"/>
+    <w:lvl w:ilvl="0" w:tplc="0409000D">
+      <w:start w:val="1"/>
+      <w:numFmt w:val="bullet"/>
+      <w:lvlText w:val=""/>
+      <w:lvlJc w:val="left"/>
+      <w:pPr>
+        <w:ind w:left="2460" w:hanging="360"/>
+      </w:pPr>
+      <w:rPr>
+        <w:rFonts w:ascii="Wingdings" w:hAnsi="Wingdings" w:hint="default"/>
+      </w:rPr>
+    </w:lvl>
+    <w:lvl w:ilvl="1" w:tplc="04090003" w:tentative="1">
+      <w:start w:val="1"/>
+      <w:numFmt w:val="bullet"/>
+      <w:lvlText w:val="o"/>
+      <w:lvlJc w:val="left"/>
+      <w:pPr>
+        <w:ind w:left="3180" w:hanging="360"/>
+      </w:pPr>
+      <w:rPr>
+        <w:rFonts w:ascii="Courier New" w:hAnsi="Courier New" w:cs="Courier New" w:hint="default"/>
+      </w:rPr>
+    </w:lvl>
+    <w:lvl w:ilvl="2" w:tplc="04090005" w:tentative="1">
+      <w:start w:val="1"/>
+      <w:numFmt w:val="bullet"/>
+      <w:lvlText w:val=""/>
+      <w:lvlJc w:val="left"/>
+      <w:pPr>
+        <w:ind w:left="3900" w:hanging="360"/>
+      </w:pPr>
+      <w:rPr>
+        <w:rFonts w:ascii="Wingdings" w:hAnsi="Wingdings" w:hint="default"/>
+      </w:rPr>
+    </w:lvl>
+    <w:lvl w:ilvl="3" w:tplc="04090001" w:tentative="1">
+      <w:start w:val="1"/>
+      <w:numFmt w:val="bullet"/>
+      <w:lvlText w:val=""/>
+      <w:lvlJc w:val="left"/>
+      <w:pPr>
+        <w:ind w:left="4620" w:hanging="360"/>
+      </w:pPr>
+      <w:rPr>
+        <w:rFonts w:ascii="Symbol" w:hAnsi="Symbol" w:hint="default"/>
+      </w:rPr>
+    </w:lvl>
+    <w:lvl w:ilvl="4" w:tplc="04090003" w:tentative="1">
+      <w:start w:val="1"/>
+      <w:numFmt w:val="bullet"/>
+      <w:lvlText w:val="o"/>
+      <w:lvlJc w:val="left"/>
+      <w:pPr>
+        <w:ind w:left="5340" w:hanging="360"/>
+      </w:pPr>
+      <w:rPr>
+        <w:rFonts w:ascii="Courier New" w:hAnsi="Courier New" w:cs="Courier New" w:hint="default"/>
+      </w:rPr>
+    </w:lvl>
+    <w:lvl w:ilvl="5" w:tplc="04090005" w:tentative="1">
+      <w:start w:val="1"/>
+      <w:numFmt w:val="bullet"/>
+      <w:lvlText w:val=""/>
+      <w:lvlJc w:val="left"/>
+      <w:pPr>
+        <w:ind w:left="6060" w:hanging="360"/>
+      </w:pPr>
+      <w:rPr>
+        <w:rFonts w:ascii="Wingdings" w:hAnsi="Wingdings" w:hint="default"/>
+      </w:rPr>
+    </w:lvl>
+    <w:lvl w:ilvl="6" w:tplc="04090001" w:tentative="1">
+      <w:start w:val="1"/>
+      <w:numFmt w:val="bullet"/>
+      <w:lvlText w:val=""/>
+      <w:lvlJc w:val="left"/>
+      <w:pPr>
+        <w:ind w:left="6780" w:hanging="360"/>
+      </w:pPr>
+      <w:rPr>
+        <w:rFonts w:ascii="Symbol" w:hAnsi="Symbol" w:hint="default"/>
+      </w:rPr>
+    </w:lvl>
+    <w:lvl w:ilvl="7" w:tplc="04090003" w:tentative="1">
+      <w:start w:val="1"/>
+      <w:numFmt w:val="bullet"/>
+      <w:lvlText w:val="o"/>
+      <w:lvlJc w:val="left"/>
+      <w:pPr>
+        <w:ind w:left="7500" w:hanging="360"/>
+      </w:pPr>
+      <w:rPr>
+        <w:rFonts w:ascii="Courier New" w:hAnsi="Courier New" w:cs="Courier New" w:hint="default"/>
+      </w:rPr>
+    </w:lvl>
+    <w:lvl w:ilvl="8" w:tplc="04090005" w:tentative="1">
+      <w:start w:val="1"/>
+      <w:numFmt w:val="bullet"/>
+      <w:lvlText w:val=""/>
+      <w:lvlJc w:val="left"/>
+      <w:pPr>
+        <w:ind w:left="8220" w:hanging="360"/>
+      </w:pPr>
+      <w:rPr>
+        <w:rFonts w:ascii="Wingdings" w:hAnsi="Wingdings" w:hint="default"/>
+      </w:rPr>
+    </w:lvl>
+  </w:abstractNum>
+  <w:abstractNum w:abstractNumId="4">
     <w:nsid w:val="44E308ED"/>
     <w:multiLevelType w:val="hybridMultilevel"/>
     <w:tmpl w:val="142E8110"/>
@@ -3991,7 +6006,120 @@
       </w:rPr>
     </w:lvl>
   </w:abstractNum>
-  <w:abstractNum w:abstractNumId="1">
+  <w:abstractNum w:abstractNumId="5">
+    <w:nsid w:val="46160481"/>
+    <w:multiLevelType w:val="hybridMultilevel"/>
+    <w:tmpl w:val="F934FEC0"/>
+    <w:lvl w:ilvl="0" w:tplc="0409000D">
+      <w:start w:val="1"/>
+      <w:numFmt w:val="bullet"/>
+      <w:lvlText w:val=""/>
+      <w:lvlJc w:val="left"/>
+      <w:pPr>
+        <w:ind w:left="2580" w:hanging="360"/>
+      </w:pPr>
+      <w:rPr>
+        <w:rFonts w:ascii="Wingdings" w:hAnsi="Wingdings" w:hint="default"/>
+      </w:rPr>
+    </w:lvl>
+    <w:lvl w:ilvl="1" w:tplc="04090003" w:tentative="1">
+      <w:start w:val="1"/>
+      <w:numFmt w:val="bullet"/>
+      <w:lvlText w:val="o"/>
+      <w:lvlJc w:val="left"/>
+      <w:pPr>
+        <w:ind w:left="3300" w:hanging="360"/>
+      </w:pPr>
+      <w:rPr>
+        <w:rFonts w:ascii="Courier New" w:hAnsi="Courier New" w:cs="Courier New" w:hint="default"/>
+      </w:rPr>
+    </w:lvl>
+    <w:lvl w:ilvl="2" w:tplc="04090005" w:tentative="1">
+      <w:start w:val="1"/>
+      <w:numFmt w:val="bullet"/>
+      <w:lvlText w:val=""/>
+      <w:lvlJc w:val="left"/>
+      <w:pPr>
+        <w:ind w:left="4020" w:hanging="360"/>
+      </w:pPr>
+      <w:rPr>
+        <w:rFonts w:ascii="Wingdings" w:hAnsi="Wingdings" w:hint="default"/>
+      </w:rPr>
+    </w:lvl>
+    <w:lvl w:ilvl="3" w:tplc="04090001" w:tentative="1">
+      <w:start w:val="1"/>
+      <w:numFmt w:val="bullet"/>
+      <w:lvlText w:val=""/>
+      <w:lvlJc w:val="left"/>
+      <w:pPr>
+        <w:ind w:left="4740" w:hanging="360"/>
+      </w:pPr>
+      <w:rPr>
+        <w:rFonts w:ascii="Symbol" w:hAnsi="Symbol" w:hint="default"/>
+      </w:rPr>
+    </w:lvl>
+    <w:lvl w:ilvl="4" w:tplc="04090003" w:tentative="1">
+      <w:start w:val="1"/>
+      <w:numFmt w:val="bullet"/>
+      <w:lvlText w:val="o"/>
+      <w:lvlJc w:val="left"/>
+      <w:pPr>
+        <w:ind w:left="5460" w:hanging="360"/>
+      </w:pPr>
+      <w:rPr>
+        <w:rFonts w:ascii="Courier New" w:hAnsi="Courier New" w:cs="Courier New" w:hint="default"/>
+      </w:rPr>
+    </w:lvl>
+    <w:lvl w:ilvl="5" w:tplc="04090005" w:tentative="1">
+      <w:start w:val="1"/>
+      <w:numFmt w:val="bullet"/>
+      <w:lvlText w:val=""/>
+      <w:lvlJc w:val="left"/>
+      <w:pPr>
+        <w:ind w:left="6180" w:hanging="360"/>
+      </w:pPr>
+      <w:rPr>
+        <w:rFonts w:ascii="Wingdings" w:hAnsi="Wingdings" w:hint="default"/>
+      </w:rPr>
+    </w:lvl>
+    <w:lvl w:ilvl="6" w:tplc="04090001" w:tentative="1">
+      <w:start w:val="1"/>
+      <w:numFmt w:val="bullet"/>
+      <w:lvlText w:val=""/>
+      <w:lvlJc w:val="left"/>
+      <w:pPr>
+        <w:ind w:left="6900" w:hanging="360"/>
+      </w:pPr>
+      <w:rPr>
+        <w:rFonts w:ascii="Symbol" w:hAnsi="Symbol" w:hint="default"/>
+      </w:rPr>
+    </w:lvl>
+    <w:lvl w:ilvl="7" w:tplc="04090003" w:tentative="1">
+      <w:start w:val="1"/>
+      <w:numFmt w:val="bullet"/>
+      <w:lvlText w:val="o"/>
+      <w:lvlJc w:val="left"/>
+      <w:pPr>
+        <w:ind w:left="7620" w:hanging="360"/>
+      </w:pPr>
+      <w:rPr>
+        <w:rFonts w:ascii="Courier New" w:hAnsi="Courier New" w:cs="Courier New" w:hint="default"/>
+      </w:rPr>
+    </w:lvl>
+    <w:lvl w:ilvl="8" w:tplc="04090005" w:tentative="1">
+      <w:start w:val="1"/>
+      <w:numFmt w:val="bullet"/>
+      <w:lvlText w:val=""/>
+      <w:lvlJc w:val="left"/>
+      <w:pPr>
+        <w:ind w:left="8340" w:hanging="360"/>
+      </w:pPr>
+      <w:rPr>
+        <w:rFonts w:ascii="Wingdings" w:hAnsi="Wingdings" w:hint="default"/>
+      </w:rPr>
+    </w:lvl>
+  </w:abstractNum>
+  <w:abstractNum w:abstractNumId="6">
     <w:nsid w:val="4A28317E"/>
     <w:multiLevelType w:val="hybridMultilevel"/>
     <w:tmpl w:val="0FE8A7A2"/>
@@ -4080,11 +6208,124 @@
       </w:pPr>
     </w:lvl>
   </w:abstractNum>
-  <w:abstractNum w:abstractNumId="2">
+  <w:abstractNum w:abstractNumId="7">
+    <w:nsid w:val="4ADA62A8"/>
+    <w:multiLevelType w:val="hybridMultilevel"/>
+    <w:tmpl w:val="D36C7228"/>
+    <w:lvl w:ilvl="0" w:tplc="0409000D">
+      <w:start w:val="1"/>
+      <w:numFmt w:val="bullet"/>
+      <w:lvlText w:val=""/>
+      <w:lvlJc w:val="left"/>
+      <w:pPr>
+        <w:ind w:left="1920" w:hanging="360"/>
+      </w:pPr>
+      <w:rPr>
+        <w:rFonts w:ascii="Wingdings" w:hAnsi="Wingdings" w:hint="default"/>
+      </w:rPr>
+    </w:lvl>
+    <w:lvl w:ilvl="1" w:tplc="04090003" w:tentative="1">
+      <w:start w:val="1"/>
+      <w:numFmt w:val="bullet"/>
+      <w:lvlText w:val="o"/>
+      <w:lvlJc w:val="left"/>
+      <w:pPr>
+        <w:ind w:left="2640" w:hanging="360"/>
+      </w:pPr>
+      <w:rPr>
+        <w:rFonts w:ascii="Courier New" w:hAnsi="Courier New" w:cs="Courier New" w:hint="default"/>
+      </w:rPr>
+    </w:lvl>
+    <w:lvl w:ilvl="2" w:tplc="04090005" w:tentative="1">
+      <w:start w:val="1"/>
+      <w:numFmt w:val="bullet"/>
+      <w:lvlText w:val=""/>
+      <w:lvlJc w:val="left"/>
+      <w:pPr>
+        <w:ind w:left="3360" w:hanging="360"/>
+      </w:pPr>
+      <w:rPr>
+        <w:rFonts w:ascii="Wingdings" w:hAnsi="Wingdings" w:hint="default"/>
+      </w:rPr>
+    </w:lvl>
+    <w:lvl w:ilvl="3" w:tplc="04090001" w:tentative="1">
+      <w:start w:val="1"/>
+      <w:numFmt w:val="bullet"/>
+      <w:lvlText w:val=""/>
+      <w:lvlJc w:val="left"/>
+      <w:pPr>
+        <w:ind w:left="4080" w:hanging="360"/>
+      </w:pPr>
+      <w:rPr>
+        <w:rFonts w:ascii="Symbol" w:hAnsi="Symbol" w:hint="default"/>
+      </w:rPr>
+    </w:lvl>
+    <w:lvl w:ilvl="4" w:tplc="04090003" w:tentative="1">
+      <w:start w:val="1"/>
+      <w:numFmt w:val="bullet"/>
+      <w:lvlText w:val="o"/>
+      <w:lvlJc w:val="left"/>
+      <w:pPr>
+        <w:ind w:left="4800" w:hanging="360"/>
+      </w:pPr>
+      <w:rPr>
+        <w:rFonts w:ascii="Courier New" w:hAnsi="Courier New" w:cs="Courier New" w:hint="default"/>
+      </w:rPr>
+    </w:lvl>
+    <w:lvl w:ilvl="5" w:tplc="04090005" w:tentative="1">
+      <w:start w:val="1"/>
+      <w:numFmt w:val="bullet"/>
+      <w:lvlText w:val=""/>
+      <w:lvlJc w:val="left"/>
+      <w:pPr>
+        <w:ind w:left="5520" w:hanging="360"/>
+      </w:pPr>
+      <w:rPr>
+        <w:rFonts w:ascii="Wingdings" w:hAnsi="Wingdings" w:hint="default"/>
+      </w:rPr>
+    </w:lvl>
+    <w:lvl w:ilvl="6" w:tplc="04090001" w:tentative="1">
+      <w:start w:val="1"/>
+      <w:numFmt w:val="bullet"/>
+      <w:lvlText w:val=""/>
+      <w:lvlJc w:val="left"/>
+      <w:pPr>
+        <w:ind w:left="6240" w:hanging="360"/>
+      </w:pPr>
+      <w:rPr>
+        <w:rFonts w:ascii="Symbol" w:hAnsi="Symbol" w:hint="default"/>
+      </w:rPr>
+    </w:lvl>
+    <w:lvl w:ilvl="7" w:tplc="04090003" w:tentative="1">
+      <w:start w:val="1"/>
+      <w:numFmt w:val="bullet"/>
+      <w:lvlText w:val="o"/>
+      <w:lvlJc w:val="left"/>
+      <w:pPr>
+        <w:ind w:left="6960" w:hanging="360"/>
+      </w:pPr>
+      <w:rPr>
+        <w:rFonts w:ascii="Courier New" w:hAnsi="Courier New" w:cs="Courier New" w:hint="default"/>
+      </w:rPr>
+    </w:lvl>
+    <w:lvl w:ilvl="8" w:tplc="04090005" w:tentative="1">
+      <w:start w:val="1"/>
+      <w:numFmt w:val="bullet"/>
+      <w:lvlText w:val=""/>
+      <w:lvlJc w:val="left"/>
+      <w:pPr>
+        <w:ind w:left="7680" w:hanging="360"/>
+      </w:pPr>
+      <w:rPr>
+        <w:rFonts w:ascii="Wingdings" w:hAnsi="Wingdings" w:hint="default"/>
+      </w:rPr>
+    </w:lvl>
+  </w:abstractNum>
+  <w:abstractNum w:abstractNumId="8">
     <w:nsid w:val="531B7205"/>
-    <w:multiLevelType w:val="hybridMultilevel"/>
-    <w:tmpl w:val="D4CC1942"/>
-    <w:lvl w:ilvl="0" w:tplc="5AEA38C2">
+    <w:multiLevelType w:val="multilevel"/>
+    <w:tmpl w:val="0C2EC4F6"/>
+    <w:lvl w:ilvl="0">
       <w:start w:val="1"/>
       <w:numFmt w:val="decimal"/>
       <w:lvlText w:val="%1."/>
@@ -4096,80 +6337,112 @@
         <w:rFonts w:hint="default"/>
       </w:rPr>
     </w:lvl>
-    <w:lvl w:ilvl="1" w:tplc="04090019" w:tentative="1">
-      <w:start w:val="1"/>
-      <w:numFmt w:val="lowerLetter"/>
-      <w:lvlText w:val="%2."/>
-      <w:lvlJc w:val="left"/>
-      <w:pPr>
-        <w:ind w:left="1800" w:hanging="360"/>
-      </w:pPr>
-    </w:lvl>
-    <w:lvl w:ilvl="2" w:tplc="0409001B" w:tentative="1">
-      <w:start w:val="1"/>
-      <w:numFmt w:val="lowerRoman"/>
-      <w:lvlText w:val="%3."/>
-      <w:lvlJc w:val="right"/>
-      <w:pPr>
-        <w:ind w:left="2520" w:hanging="180"/>
-      </w:pPr>
-    </w:lvl>
-    <w:lvl w:ilvl="3" w:tplc="0409000F" w:tentative="1">
+    <w:lvl w:ilvl="1">
       <w:start w:val="1"/>
       <w:numFmt w:val="decimal"/>
-      <w:lvlText w:val="%4."/>
-      <w:lvlJc w:val="left"/>
-      <w:pPr>
-        <w:ind w:left="3240" w:hanging="360"/>
-      </w:pPr>
-    </w:lvl>
-    <w:lvl w:ilvl="4" w:tplc="04090019" w:tentative="1">
-      <w:start w:val="1"/>
-      <w:numFmt w:val="lowerLetter"/>
-      <w:lvlText w:val="%5."/>
-      <w:lvlJc w:val="left"/>
-      <w:pPr>
-        <w:ind w:left="3960" w:hanging="360"/>
-      </w:pPr>
-    </w:lvl>
-    <w:lvl w:ilvl="5" w:tplc="0409001B" w:tentative="1">
-      <w:start w:val="1"/>
-      <w:numFmt w:val="lowerRoman"/>
-      <w:lvlText w:val="%6."/>
-      <w:lvlJc w:val="right"/>
-      <w:pPr>
-        <w:ind w:left="4680" w:hanging="180"/>
-      </w:pPr>
-    </w:lvl>
-    <w:lvl w:ilvl="6" w:tplc="0409000F" w:tentative="1">
+      <w:isLgl/>
+      <w:lvlText w:val="%1.%2."/>
+      <w:lvlJc w:val="left"/>
+      <w:pPr>
+        <w:ind w:left="1440" w:hanging="360"/>
+      </w:pPr>
+      <w:rPr>
+        <w:rFonts w:hint="default"/>
+      </w:rPr>
+    </w:lvl>
+    <w:lvl w:ilvl="2">
       <w:start w:val="1"/>
       <w:numFmt w:val="decimal"/>
-      <w:lvlText w:val="%7."/>
-      <w:lvlJc w:val="left"/>
-      <w:pPr>
-        <w:ind w:left="5400" w:hanging="360"/>
-      </w:pPr>
-    </w:lvl>
-    <w:lvl w:ilvl="7" w:tplc="04090019" w:tentative="1">
-      <w:start w:val="1"/>
-      <w:numFmt w:val="lowerLetter"/>
-      <w:lvlText w:val="%8."/>
-      <w:lvlJc w:val="left"/>
-      <w:pPr>
-        <w:ind w:left="6120" w:hanging="360"/>
-      </w:pPr>
-    </w:lvl>
-    <w:lvl w:ilvl="8" w:tplc="0409001B" w:tentative="1">
-      <w:start w:val="1"/>
-      <w:numFmt w:val="lowerRoman"/>
-      <w:lvlText w:val="%9."/>
-      <w:lvlJc w:val="right"/>
-      <w:pPr>
-        <w:ind w:left="6840" w:hanging="180"/>
-      </w:pPr>
+      <w:isLgl/>
+      <w:lvlText w:val="%1.%2.%3."/>
+      <w:lvlJc w:val="left"/>
+      <w:pPr>
+        <w:ind w:left="2160" w:hanging="720"/>
+      </w:pPr>
+      <w:rPr>
+        <w:rFonts w:hint="default"/>
+      </w:rPr>
+    </w:lvl>
+    <w:lvl w:ilvl="3">
+      <w:start w:val="1"/>
+      <w:numFmt w:val="decimal"/>
+      <w:isLgl/>
+      <w:lvlText w:val="%1.%2.%3.%4."/>
+      <w:lvlJc w:val="left"/>
+      <w:pPr>
+        <w:ind w:left="2520" w:hanging="720"/>
+      </w:pPr>
+      <w:rPr>
+        <w:rFonts w:hint="default"/>
+      </w:rPr>
+    </w:lvl>
+    <w:lvl w:ilvl="4">
+      <w:start w:val="1"/>
+      <w:numFmt w:val="decimal"/>
+      <w:isLgl/>
+      <w:lvlText w:val="%1.%2.%3.%4.%5."/>
+      <w:lvlJc w:val="left"/>
+      <w:pPr>
+        <w:ind w:left="3240" w:hanging="1080"/>
+      </w:pPr>
+      <w:rPr>
+        <w:rFonts w:hint="default"/>
+      </w:rPr>
+    </w:lvl>
+    <w:lvl w:ilvl="5">
+      <w:start w:val="1"/>
+      <w:numFmt w:val="decimal"/>
+      <w:isLgl/>
+      <w:lvlText w:val="%1.%2.%3.%4.%5.%6."/>
+      <w:lvlJc w:val="left"/>
+      <w:pPr>
+        <w:ind w:left="3600" w:hanging="1080"/>
+      </w:pPr>
+      <w:rPr>
+        <w:rFonts w:hint="default"/>
+      </w:rPr>
+    </w:lvl>
+    <w:lvl w:ilvl="6">
+      <w:start w:val="1"/>
+      <w:numFmt w:val="decimal"/>
+      <w:isLgl/>
+      <w:lvlText w:val="%1.%2.%3.%4.%5.%6.%7."/>
+      <w:lvlJc w:val="left"/>
+      <w:pPr>
+        <w:ind w:left="4320" w:hanging="1440"/>
+      </w:pPr>
+      <w:rPr>
+        <w:rFonts w:hint="default"/>
+      </w:rPr>
+    </w:lvl>
+    <w:lvl w:ilvl="7">
+      <w:start w:val="1"/>
+      <w:numFmt w:val="decimal"/>
+      <w:isLgl/>
+      <w:lvlText w:val="%1.%2.%3.%4.%5.%6.%7.%8."/>
+      <w:lvlJc w:val="left"/>
+      <w:pPr>
+        <w:ind w:left="4680" w:hanging="1440"/>
+      </w:pPr>
+      <w:rPr>
+        <w:rFonts w:hint="default"/>
+      </w:rPr>
+    </w:lvl>
+    <w:lvl w:ilvl="8">
+      <w:start w:val="1"/>
+      <w:numFmt w:val="decimal"/>
+      <w:isLgl/>
+      <w:lvlText w:val="%1.%2.%3.%4.%5.%6.%7.%8.%9."/>
+      <w:lvlJc w:val="left"/>
+      <w:pPr>
+        <w:ind w:left="5400" w:hanging="1800"/>
+      </w:pPr>
+      <w:rPr>
+        <w:rFonts w:hint="default"/>
+      </w:rPr>
     </w:lvl>
   </w:abstractNum>
-  <w:abstractNum w:abstractNumId="3">
+  <w:abstractNum w:abstractNumId="9">
     <w:nsid w:val="5B93688F"/>
     <w:multiLevelType w:val="hybridMultilevel"/>
     <w:tmpl w:val="6346D510"/>
@@ -4259,7 +6532,7 @@
       </w:pPr>
     </w:lvl>
   </w:abstractNum>
-  <w:abstractNum w:abstractNumId="4">
+  <w:abstractNum w:abstractNumId="10">
     <w:nsid w:val="5C895093"/>
     <w:multiLevelType w:val="hybridMultilevel"/>
     <w:tmpl w:val="9B605A2E"/>
@@ -4348,7 +6621,120 @@
       </w:pPr>
     </w:lvl>
   </w:abstractNum>
-  <w:abstractNum w:abstractNumId="5">
+  <w:abstractNum w:abstractNumId="11">
+    <w:nsid w:val="5DB06521"/>
+    <w:multiLevelType w:val="hybridMultilevel"/>
+    <w:tmpl w:val="17264FDC"/>
+    <w:lvl w:ilvl="0" w:tplc="0409000D">
+      <w:start w:val="1"/>
+      <w:numFmt w:val="bullet"/>
+      <w:lvlText w:val=""/>
+      <w:lvlJc w:val="left"/>
+      <w:pPr>
+        <w:ind w:left="2580" w:hanging="360"/>
+      </w:pPr>
+      <w:rPr>
+        <w:rFonts w:ascii="Wingdings" w:hAnsi="Wingdings" w:hint="default"/>
+      </w:rPr>
+    </w:lvl>
+    <w:lvl w:ilvl="1" w:tplc="04090003" w:tentative="1">
+      <w:start w:val="1"/>
+      <w:numFmt w:val="bullet"/>
+      <w:lvlText w:val="o"/>
+      <w:lvlJc w:val="left"/>
+      <w:pPr>
+        <w:ind w:left="3300" w:hanging="360"/>
+      </w:pPr>
+      <w:rPr>
+        <w:rFonts w:ascii="Courier New" w:hAnsi="Courier New" w:cs="Courier New" w:hint="default"/>
+      </w:rPr>
+    </w:lvl>
+    <w:lvl w:ilvl="2" w:tplc="04090005" w:tentative="1">
+      <w:start w:val="1"/>
+      <w:numFmt w:val="bullet"/>
+      <w:lvlText w:val=""/>
+      <w:lvlJc w:val="left"/>
+      <w:pPr>
+        <w:ind w:left="4020" w:hanging="360"/>
+      </w:pPr>
+      <w:rPr>
+        <w:rFonts w:ascii="Wingdings" w:hAnsi="Wingdings" w:hint="default"/>
+      </w:rPr>
+    </w:lvl>
+    <w:lvl w:ilvl="3" w:tplc="04090001" w:tentative="1">
+      <w:start w:val="1"/>
+      <w:numFmt w:val="bullet"/>
+      <w:lvlText w:val=""/>
+      <w:lvlJc w:val="left"/>
+      <w:pPr>
+        <w:ind w:left="4740" w:hanging="360"/>
+      </w:pPr>
+      <w:rPr>
+        <w:rFonts w:ascii="Symbol" w:hAnsi="Symbol" w:hint="default"/>
+      </w:rPr>
+    </w:lvl>
+    <w:lvl w:ilvl="4" w:tplc="04090003" w:tentative="1">
+      <w:start w:val="1"/>
+      <w:numFmt w:val="bullet"/>
+      <w:lvlText w:val="o"/>
+      <w:lvlJc w:val="left"/>
+      <w:pPr>
+        <w:ind w:left="5460" w:hanging="360"/>
+      </w:pPr>
+      <w:rPr>
+        <w:rFonts w:ascii="Courier New" w:hAnsi="Courier New" w:cs="Courier New" w:hint="default"/>
+      </w:rPr>
+    </w:lvl>
+    <w:lvl w:ilvl="5" w:tplc="04090005" w:tentative="1">
+      <w:start w:val="1"/>
+      <w:numFmt w:val="bullet"/>
+      <w:lvlText w:val=""/>
+      <w:lvlJc w:val="left"/>
+      <w:pPr>
+        <w:ind w:left="6180" w:hanging="360"/>
+      </w:pPr>
+      <w:rPr>
+        <w:rFonts w:ascii="Wingdings" w:hAnsi="Wingdings" w:hint="default"/>
+      </w:rPr>
+    </w:lvl>
+    <w:lvl w:ilvl="6" w:tplc="04090001" w:tentative="1">
+      <w:start w:val="1"/>
+      <w:numFmt w:val="bullet"/>
+      <w:lvlText w:val=""/>
+      <w:lvlJc w:val="left"/>
+      <w:pPr>
+        <w:ind w:left="6900" w:hanging="360"/>
+      </w:pPr>
+      <w:rPr>
+        <w:rFonts w:ascii="Symbol" w:hAnsi="Symbol" w:hint="default"/>
+      </w:rPr>
+    </w:lvl>
+    <w:lvl w:ilvl="7" w:tplc="04090003" w:tentative="1">
+      <w:start w:val="1"/>
+      <w:numFmt w:val="bullet"/>
+      <w:lvlText w:val="o"/>
+      <w:lvlJc w:val="left"/>
+      <w:pPr>
+        <w:ind w:left="7620" w:hanging="360"/>
+      </w:pPr>
+      <w:rPr>
+        <w:rFonts w:ascii="Courier New" w:hAnsi="Courier New" w:cs="Courier New" w:hint="default"/>
+      </w:rPr>
+    </w:lvl>
+    <w:lvl w:ilvl="8" w:tplc="04090005" w:tentative="1">
+      <w:start w:val="1"/>
+      <w:numFmt w:val="bullet"/>
+      <w:lvlText w:val=""/>
+      <w:lvlJc w:val="left"/>
+      <w:pPr>
+        <w:ind w:left="8340" w:hanging="360"/>
+      </w:pPr>
+      <w:rPr>
+        <w:rFonts w:ascii="Wingdings" w:hAnsi="Wingdings" w:hint="default"/>
+      </w:rPr>
+    </w:lvl>
+  </w:abstractNum>
+  <w:abstractNum w:abstractNumId="12">
     <w:nsid w:val="76E457EA"/>
     <w:multiLevelType w:val="hybridMultilevel"/>
     <w:tmpl w:val="789C7D86"/>
@@ -4438,7 +6824,7 @@
       </w:pPr>
     </w:lvl>
   </w:abstractNum>
-  <w:abstractNum w:abstractNumId="6">
+  <w:abstractNum w:abstractNumId="13">
     <w:nsid w:val="78F827A4"/>
     <w:multiLevelType w:val="hybridMultilevel"/>
     <w:tmpl w:val="0E2E730E"/>
@@ -4552,24 +6938,45 @@
     </w:lvl>
   </w:abstractNum>
   <w:num w:numId="1">
+    <w:abstractNumId w:val="12"/>
+  </w:num>
+  <w:num w:numId="2">
+    <w:abstractNumId w:val="10"/>
+  </w:num>
+  <w:num w:numId="3">
+    <w:abstractNumId w:val="8"/>
+  </w:num>
+  <w:num w:numId="4">
+    <w:abstractNumId w:val="6"/>
+  </w:num>
+  <w:num w:numId="5">
+    <w:abstractNumId w:val="13"/>
+  </w:num>
+  <w:num w:numId="6">
+    <w:abstractNumId w:val="4"/>
+  </w:num>
+  <w:num w:numId="7">
+    <w:abstractNumId w:val="9"/>
+  </w:num>
+  <w:num w:numId="8">
+    <w:abstractNumId w:val="0"/>
+  </w:num>
+  <w:num w:numId="9">
+    <w:abstractNumId w:val="2"/>
+  </w:num>
+  <w:num w:numId="10">
+    <w:abstractNumId w:val="11"/>
+  </w:num>
+  <w:num w:numId="11">
     <w:abstractNumId w:val="5"/>
   </w:num>
-  <w:num w:numId="2">
-    <w:abstractNumId w:val="4"/>
+  <w:num w:numId="12">
+    <w:abstractNumId w:val="7"/>
   </w:num>
-  <w:num w:numId="3">
-    <w:abstractNumId w:val="2"/>
-  </w:num>
-  <w:num w:numId="4">
+  <w:num w:numId="13">
     <w:abstractNumId w:val="1"/>
   </w:num>
-  <w:num w:numId="5">
-    <w:abstractNumId w:val="6"/>
-  </w:num>
-  <w:num w:numId="6">
-    <w:abstractNumId w:val="0"/>
-  </w:num>
-  <w:num w:numId="7">
+  <w:num w:numId="14">
     <w:abstractNumId w:val="3"/>
   </w:num>
 </w:numbering>
@@ -4737,6 +7144,29 @@
       <w:szCs w:val="22"/>
     </w:rPr>
   </w:style>
+  <w:style w:type="paragraph" w:styleId="Heading1">
+    <w:name w:val="heading 1"/>
+    <w:basedOn w:val="Normal"/>
+    <w:next w:val="Normal"/>
+    <w:link w:val="Heading1Char"/>
+    <w:uiPriority w:val="9"/>
+    <w:qFormat/>
+    <w:rsid w:val="000444C5"/>
+    <w:pPr>
+      <w:keepNext/>
+      <w:keepLines/>
+      <w:spacing w:before="480" w:after="0"/>
+      <w:outlineLvl w:val="0"/>
+    </w:pPr>
+    <w:rPr>
+      <w:rFonts w:asciiTheme="majorHAnsi" w:eastAsiaTheme="majorEastAsia" w:hAnsiTheme="majorHAnsi" w:cstheme="majorBidi"/>
+      <w:b/>
+      <w:bCs/>
+      <w:color w:val="365F91" w:themeColor="accent1" w:themeShade="BF"/>
+      <w:sz w:val="28"/>
+      <w:szCs w:val="28"/>
+    </w:rPr>
+  </w:style>
   <w:style w:type="character" w:default="1" w:styleId="DefaultParagraphFont">
     <w:name w:val="Default Paragraph Font"/>
     <w:uiPriority w:val="1"/>
@@ -4822,6 +7252,140 @@
     <w:rPr>
       <w:i/>
       <w:iCs/>
+    </w:rPr>
+  </w:style>
+  <w:style w:type="paragraph" w:styleId="Header">
+    <w:name w:val="header"/>
+    <w:basedOn w:val="Normal"/>
+    <w:link w:val="HeaderChar"/>
+    <w:uiPriority w:val="99"/>
+    <w:unhideWhenUsed/>
+    <w:rsid w:val="00A16860"/>
+    <w:pPr>
+      <w:tabs>
+        <w:tab w:val="center" w:pos="4680"/>
+        <w:tab w:val="right" w:pos="9360"/>
+      </w:tabs>
+      <w:spacing w:after="0" w:line="240" w:lineRule="auto"/>
+    </w:pPr>
+  </w:style>
+  <w:style w:type="character" w:customStyle="1" w:styleId="HeaderChar">
+    <w:name w:val="Header Char"/>
+    <w:basedOn w:val="DefaultParagraphFont"/>
+    <w:link w:val="Header"/>
+    <w:uiPriority w:val="99"/>
+    <w:rsid w:val="00A16860"/>
+    <w:rPr>
+      <w:sz w:val="22"/>
+      <w:szCs w:val="22"/>
+    </w:rPr>
+  </w:style>
+  <w:style w:type="paragraph" w:styleId="BalloonText">
+    <w:name w:val="Balloon Text"/>
+    <w:basedOn w:val="Normal"/>
+    <w:link w:val="BalloonTextChar"/>
+    <w:uiPriority w:val="99"/>
+    <w:semiHidden/>
+    <w:unhideWhenUsed/>
+    <w:rsid w:val="00C02DC3"/>
+    <w:pPr>
+      <w:spacing w:after="0" w:line="240" w:lineRule="auto"/>
+    </w:pPr>
+    <w:rPr>
+      <w:rFonts w:ascii="Tahoma" w:hAnsi="Tahoma" w:cs="Tahoma"/>
+      <w:sz w:val="16"/>
+      <w:szCs w:val="16"/>
+    </w:rPr>
+  </w:style>
+  <w:style w:type="character" w:customStyle="1" w:styleId="BalloonTextChar">
+    <w:name w:val="Balloon Text Char"/>
+    <w:basedOn w:val="DefaultParagraphFont"/>
+    <w:link w:val="BalloonText"/>
+    <w:uiPriority w:val="99"/>
+    <w:semiHidden/>
+    <w:rsid w:val="00C02DC3"/>
+    <w:rPr>
+      <w:rFonts w:ascii="Tahoma" w:hAnsi="Tahoma" w:cs="Tahoma"/>
+      <w:sz w:val="16"/>
+      <w:szCs w:val="16"/>
+    </w:rPr>
+  </w:style>
+  <w:style w:type="character" w:customStyle="1" w:styleId="Heading1Char">
+    <w:name w:val="Heading 1 Char"/>
+    <w:basedOn w:val="DefaultParagraphFont"/>
+    <w:link w:val="Heading1"/>
+    <w:uiPriority w:val="9"/>
+    <w:rsid w:val="000444C5"/>
+    <w:rPr>
+      <w:rFonts w:asciiTheme="majorHAnsi" w:eastAsiaTheme="majorEastAsia" w:hAnsiTheme="majorHAnsi" w:cstheme="majorBidi"/>
+      <w:b/>
+      <w:bCs/>
+      <w:color w:val="365F91" w:themeColor="accent1" w:themeShade="BF"/>
+      <w:sz w:val="28"/>
+      <w:szCs w:val="28"/>
+    </w:rPr>
+  </w:style>
+  <w:style w:type="paragraph" w:styleId="TOCHeading">
+    <w:name w:val="TOC Heading"/>
+    <w:basedOn w:val="Heading1"/>
+    <w:next w:val="Normal"/>
+    <w:uiPriority w:val="39"/>
+    <w:semiHidden/>
+    <w:unhideWhenUsed/>
+    <w:qFormat/>
+    <w:rsid w:val="000444C5"/>
+    <w:pPr>
+      <w:outlineLvl w:val="9"/>
+    </w:pPr>
+    <w:rPr>
+      <w:lang w:eastAsia="ja-JP"/>
+    </w:rPr>
+  </w:style>
+  <w:style w:type="paragraph" w:styleId="FootnoteText">
+    <w:name w:val="footnote text"/>
+    <w:basedOn w:val="Normal"/>
+    <w:link w:val="FootnoteTextChar"/>
+    <w:uiPriority w:val="99"/>
+    <w:semiHidden/>
+    <w:unhideWhenUsed/>
+    <w:rsid w:val="000444C5"/>
+    <w:pPr>
+      <w:spacing w:after="0" w:line="240" w:lineRule="auto"/>
+    </w:pPr>
+    <w:rPr>
+      <w:sz w:val="20"/>
+      <w:szCs w:val="20"/>
+    </w:rPr>
+  </w:style>
+  <w:style w:type="character" w:customStyle="1" w:styleId="FootnoteTextChar">
+    <w:name w:val="Footnote Text Char"/>
+    <w:basedOn w:val="DefaultParagraphFont"/>
+    <w:link w:val="FootnoteText"/>
+    <w:uiPriority w:val="99"/>
+    <w:semiHidden/>
+    <w:rsid w:val="000444C5"/>
+  </w:style>
+  <w:style w:type="character" w:styleId="FootnoteReference">
+    <w:name w:val="footnote reference"/>
+    <w:basedOn w:val="DefaultParagraphFont"/>
+    <w:uiPriority w:val="99"/>
+    <w:semiHidden/>
+    <w:unhideWhenUsed/>
+    <w:rsid w:val="000444C5"/>
+    <w:rPr>
+      <w:vertAlign w:val="superscript"/>
+    </w:rPr>
+  </w:style>
+  <w:style w:type="character" w:styleId="FollowedHyperlink">
+    <w:name w:val="FollowedHyperlink"/>
+    <w:basedOn w:val="DefaultParagraphFont"/>
+    <w:uiPriority w:val="99"/>
+    <w:semiHidden/>
+    <w:unhideWhenUsed/>
+    <w:rsid w:val="00BF33C3"/>
+    <w:rPr>
+      <w:color w:val="800080" w:themeColor="followedHyperlink"/>
+      <w:u w:val="single"/>
     </w:rPr>
   </w:style>
 </w:styles>
@@ -4989,6 +7553,29 @@
       <w:szCs w:val="22"/>
     </w:rPr>
   </w:style>
+  <w:style w:type="paragraph" w:styleId="Heading1">
+    <w:name w:val="heading 1"/>
+    <w:basedOn w:val="Normal"/>
+    <w:next w:val="Normal"/>
+    <w:link w:val="Heading1Char"/>
+    <w:uiPriority w:val="9"/>
+    <w:qFormat/>
+    <w:rsid w:val="000444C5"/>
+    <w:pPr>
+      <w:keepNext/>
+      <w:keepLines/>
+      <w:spacing w:before="480" w:after="0"/>
+      <w:outlineLvl w:val="0"/>
+    </w:pPr>
+    <w:rPr>
+      <w:rFonts w:asciiTheme="majorHAnsi" w:eastAsiaTheme="majorEastAsia" w:hAnsiTheme="majorHAnsi" w:cstheme="majorBidi"/>
+      <w:b/>
+      <w:bCs/>
+      <w:color w:val="365F91" w:themeColor="accent1" w:themeShade="BF"/>
+      <w:sz w:val="28"/>
+      <w:szCs w:val="28"/>
+    </w:rPr>
+  </w:style>
   <w:style w:type="character" w:default="1" w:styleId="DefaultParagraphFont">
     <w:name w:val="Default Paragraph Font"/>
     <w:uiPriority w:val="1"/>
@@ -5074,6 +7661,140 @@
     <w:rPr>
       <w:i/>
       <w:iCs/>
+    </w:rPr>
+  </w:style>
+  <w:style w:type="paragraph" w:styleId="Header">
+    <w:name w:val="header"/>
+    <w:basedOn w:val="Normal"/>
+    <w:link w:val="HeaderChar"/>
+    <w:uiPriority w:val="99"/>
+    <w:unhideWhenUsed/>
+    <w:rsid w:val="00A16860"/>
+    <w:pPr>
+      <w:tabs>
+        <w:tab w:val="center" w:pos="4680"/>
+        <w:tab w:val="right" w:pos="9360"/>
+      </w:tabs>
+      <w:spacing w:after="0" w:line="240" w:lineRule="auto"/>
+    </w:pPr>
+  </w:style>
+  <w:style w:type="character" w:customStyle="1" w:styleId="HeaderChar">
+    <w:name w:val="Header Char"/>
+    <w:basedOn w:val="DefaultParagraphFont"/>
+    <w:link w:val="Header"/>
+    <w:uiPriority w:val="99"/>
+    <w:rsid w:val="00A16860"/>
+    <w:rPr>
+      <w:sz w:val="22"/>
+      <w:szCs w:val="22"/>
+    </w:rPr>
+  </w:style>
+  <w:style w:type="paragraph" w:styleId="BalloonText">
+    <w:name w:val="Balloon Text"/>
+    <w:basedOn w:val="Normal"/>
+    <w:link w:val="BalloonTextChar"/>
+    <w:uiPriority w:val="99"/>
+    <w:semiHidden/>
+    <w:unhideWhenUsed/>
+    <w:rsid w:val="00C02DC3"/>
+    <w:pPr>
+      <w:spacing w:after="0" w:line="240" w:lineRule="auto"/>
+    </w:pPr>
+    <w:rPr>
+      <w:rFonts w:ascii="Tahoma" w:hAnsi="Tahoma" w:cs="Tahoma"/>
+      <w:sz w:val="16"/>
+      <w:szCs w:val="16"/>
+    </w:rPr>
+  </w:style>
+  <w:style w:type="character" w:customStyle="1" w:styleId="BalloonTextChar">
+    <w:name w:val="Balloon Text Char"/>
+    <w:basedOn w:val="DefaultParagraphFont"/>
+    <w:link w:val="BalloonText"/>
+    <w:uiPriority w:val="99"/>
+    <w:semiHidden/>
+    <w:rsid w:val="00C02DC3"/>
+    <w:rPr>
+      <w:rFonts w:ascii="Tahoma" w:hAnsi="Tahoma" w:cs="Tahoma"/>
+      <w:sz w:val="16"/>
+      <w:szCs w:val="16"/>
+    </w:rPr>
+  </w:style>
+  <w:style w:type="character" w:customStyle="1" w:styleId="Heading1Char">
+    <w:name w:val="Heading 1 Char"/>
+    <w:basedOn w:val="DefaultParagraphFont"/>
+    <w:link w:val="Heading1"/>
+    <w:uiPriority w:val="9"/>
+    <w:rsid w:val="000444C5"/>
+    <w:rPr>
+      <w:rFonts w:asciiTheme="majorHAnsi" w:eastAsiaTheme="majorEastAsia" w:hAnsiTheme="majorHAnsi" w:cstheme="majorBidi"/>
+      <w:b/>
+      <w:bCs/>
+      <w:color w:val="365F91" w:themeColor="accent1" w:themeShade="BF"/>
+      <w:sz w:val="28"/>
+      <w:szCs w:val="28"/>
+    </w:rPr>
+  </w:style>
+  <w:style w:type="paragraph" w:styleId="TOCHeading">
+    <w:name w:val="TOC Heading"/>
+    <w:basedOn w:val="Heading1"/>
+    <w:next w:val="Normal"/>
+    <w:uiPriority w:val="39"/>
+    <w:semiHidden/>
+    <w:unhideWhenUsed/>
+    <w:qFormat/>
+    <w:rsid w:val="000444C5"/>
+    <w:pPr>
+      <w:outlineLvl w:val="9"/>
+    </w:pPr>
+    <w:rPr>
+      <w:lang w:eastAsia="ja-JP"/>
+    </w:rPr>
+  </w:style>
+  <w:style w:type="paragraph" w:styleId="FootnoteText">
+    <w:name w:val="footnote text"/>
+    <w:basedOn w:val="Normal"/>
+    <w:link w:val="FootnoteTextChar"/>
+    <w:uiPriority w:val="99"/>
+    <w:semiHidden/>
+    <w:unhideWhenUsed/>
+    <w:rsid w:val="000444C5"/>
+    <w:pPr>
+      <w:spacing w:after="0" w:line="240" w:lineRule="auto"/>
+    </w:pPr>
+    <w:rPr>
+      <w:sz w:val="20"/>
+      <w:szCs w:val="20"/>
+    </w:rPr>
+  </w:style>
+  <w:style w:type="character" w:customStyle="1" w:styleId="FootnoteTextChar">
+    <w:name w:val="Footnote Text Char"/>
+    <w:basedOn w:val="DefaultParagraphFont"/>
+    <w:link w:val="FootnoteText"/>
+    <w:uiPriority w:val="99"/>
+    <w:semiHidden/>
+    <w:rsid w:val="000444C5"/>
+  </w:style>
+  <w:style w:type="character" w:styleId="FootnoteReference">
+    <w:name w:val="footnote reference"/>
+    <w:basedOn w:val="DefaultParagraphFont"/>
+    <w:uiPriority w:val="99"/>
+    <w:semiHidden/>
+    <w:unhideWhenUsed/>
+    <w:rsid w:val="000444C5"/>
+    <w:rPr>
+      <w:vertAlign w:val="superscript"/>
+    </w:rPr>
+  </w:style>
+  <w:style w:type="character" w:styleId="FollowedHyperlink">
+    <w:name w:val="FollowedHyperlink"/>
+    <w:basedOn w:val="DefaultParagraphFont"/>
+    <w:uiPriority w:val="99"/>
+    <w:semiHidden/>
+    <w:unhideWhenUsed/>
+    <w:rsid w:val="00BF33C3"/>
+    <w:rPr>
+      <w:color w:val="800080" w:themeColor="followedHyperlink"/>
+      <w:u w:val="single"/>
     </w:rPr>
   </w:style>
 </w:styles>
@@ -5362,4 +8083,16 @@
   <a:objectDefaults/>
   <a:extraClrSchemeLst/>
 </a:theme>
+</file>
+
+<file path=customXml/item1.xml><?xml version="1.0" encoding="utf-8"?>
+<b:Sources xmlns:b="http://schemas.openxmlformats.org/officeDocument/2006/bibliography" xmlns="http://schemas.openxmlformats.org/officeDocument/2006/bibliography" SelectedStyle="\APA.XSL" StyleName="APA"/>
+</file>
+
+<file path=customXml/itemProps1.xml><?xml version="1.0" encoding="utf-8"?>
+<ds:datastoreItem xmlns:ds="http://schemas.openxmlformats.org/officeDocument/2006/customXml" ds:itemID="{C13B8BAC-F149-42D7-9773-672191805704}">
+  <ds:schemaRefs>
+    <ds:schemaRef ds:uri="http://schemas.openxmlformats.org/officeDocument/2006/bibliography"/>
+  </ds:schemaRefs>
+</ds:datastoreItem>
 </file>
</xml_diff>